<commit_message>
able to use list-commands
</commit_message>
<xml_diff>
--- a/design/Parts.docx
+++ b/design/Parts.docx
@@ -811,13 +811,13 @@
               <wp:anchor distT="0" distB="0" distL="114300" distR="114300" simplePos="0" relativeHeight="251672576" behindDoc="0" locked="0" layoutInCell="1" allowOverlap="1" wp14:anchorId="455CDBF5" wp14:editId="166F12A9">
                 <wp:simplePos x="0" y="0"/>
                 <wp:positionH relativeFrom="column">
-                  <wp:posOffset>2209800</wp:posOffset>
+                  <wp:posOffset>2244090</wp:posOffset>
                 </wp:positionH>
                 <wp:positionV relativeFrom="paragraph">
-                  <wp:posOffset>6350</wp:posOffset>
+                  <wp:posOffset>1270</wp:posOffset>
                 </wp:positionV>
-                <wp:extent cx="1192955" cy="385001"/>
-                <wp:effectExtent l="0" t="0" r="26670" b="15240"/>
+                <wp:extent cx="1587398" cy="1057716"/>
+                <wp:effectExtent l="0" t="0" r="13335" b="28575"/>
                 <wp:wrapNone/>
                 <wp:docPr id="26" name="Group 26"/>
                 <wp:cNvGraphicFramePr/>
@@ -828,9 +828,9 @@
                       <wpg:grpSpPr>
                         <a:xfrm>
                           <a:off x="0" y="0"/>
-                          <a:ext cx="1192955" cy="385001"/>
+                          <a:ext cx="1587398" cy="1057716"/>
                           <a:chOff x="0" y="0"/>
-                          <a:chExt cx="1192955" cy="385001"/>
+                          <a:chExt cx="1587398" cy="1057716"/>
                         </a:xfrm>
                       </wpg:grpSpPr>
                       <wps:wsp>
@@ -883,8 +883,8 @@
                         <wps:cNvSpPr txBox="1"/>
                         <wps:spPr>
                           <a:xfrm>
-                            <a:off x="6350" y="184150"/>
-                            <a:ext cx="1186605" cy="200851"/>
+                            <a:off x="6346" y="183966"/>
+                            <a:ext cx="1581052" cy="873750"/>
                           </a:xfrm>
                           <a:prstGeom prst="rect">
                             <a:avLst/>
@@ -911,8 +911,702 @@
                                 <w:rPr>
                                   <w:lang w:val="is-IS"/>
                                 </w:rPr>
-                                <w:t>File number 1.pdf</w:t>
-                              </w:r>
+                                <w:t xml:space="preserve">File number 1.pdf    </w:t>
+                              </w:r>
+                              <w:r>
+                                <w:rPr>
+                                  <w:noProof/>
+                                </w:rPr>
+                                <w:drawing>
+                                  <wp:inline distT="0" distB="0" distL="0" distR="0" wp14:anchorId="2F013630" wp14:editId="5C88A5AE">
+                                    <wp:extent cx="105711" cy="110233"/>
+                                    <wp:effectExtent l="0" t="0" r="8890" b="4445"/>
+                                    <wp:docPr id="41" name="Picture 41"/>
+                                    <wp:cNvGraphicFramePr>
+                                      <a:graphicFrameLocks xmlns:a="http://schemas.openxmlformats.org/drawingml/2006/main" noChangeAspect="1"/>
+                                    </wp:cNvGraphicFramePr>
+                                    <a:graphic xmlns:a="http://schemas.openxmlformats.org/drawingml/2006/main">
+                                      <a:graphicData uri="http://schemas.openxmlformats.org/drawingml/2006/picture">
+                                        <pic:pic xmlns:pic="http://schemas.openxmlformats.org/drawingml/2006/picture">
+                                          <pic:nvPicPr>
+                                            <pic:cNvPr id="1" name=""/>
+                                            <pic:cNvPicPr/>
+                                          </pic:nvPicPr>
+                                          <pic:blipFill>
+                                            <a:blip r:embed="rId7"/>
+                                            <a:stretch>
+                                              <a:fillRect/>
+                                            </a:stretch>
+                                          </pic:blipFill>
+                                          <pic:spPr>
+                                            <a:xfrm>
+                                              <a:off x="0" y="0"/>
+                                              <a:ext cx="115861" cy="120817"/>
+                                            </a:xfrm>
+                                            <a:prstGeom prst="rect">
+                                              <a:avLst/>
+                                            </a:prstGeom>
+                                          </pic:spPr>
+                                        </pic:pic>
+                                      </a:graphicData>
+                                    </a:graphic>
+                                  </wp:inline>
+                                </w:drawing>
+                              </w:r>
+                              <w:r>
+                                <w:rPr>
+                                  <w:noProof/>
+                                </w:rPr>
+                                <w:drawing>
+                                  <wp:inline distT="0" distB="0" distL="0" distR="0" wp14:anchorId="70909F72" wp14:editId="4A477E29">
+                                    <wp:extent cx="95140" cy="113030"/>
+                                    <wp:effectExtent l="0" t="0" r="635" b="1270"/>
+                                    <wp:docPr id="48" name="Picture 48"/>
+                                    <wp:cNvGraphicFramePr>
+                                      <a:graphicFrameLocks xmlns:a="http://schemas.openxmlformats.org/drawingml/2006/main" noChangeAspect="1"/>
+                                    </wp:cNvGraphicFramePr>
+                                    <a:graphic xmlns:a="http://schemas.openxmlformats.org/drawingml/2006/main">
+                                      <a:graphicData uri="http://schemas.openxmlformats.org/drawingml/2006/picture">
+                                        <pic:pic xmlns:pic="http://schemas.openxmlformats.org/drawingml/2006/picture">
+                                          <pic:nvPicPr>
+                                            <pic:cNvPr id="1" name=""/>
+                                            <pic:cNvPicPr/>
+                                          </pic:nvPicPr>
+                                          <pic:blipFill>
+                                            <a:blip r:embed="rId8"/>
+                                            <a:stretch>
+                                              <a:fillRect/>
+                                            </a:stretch>
+                                          </pic:blipFill>
+                                          <pic:spPr>
+                                            <a:xfrm>
+                                              <a:off x="0" y="0"/>
+                                              <a:ext cx="113504" cy="134848"/>
+                                            </a:xfrm>
+                                            <a:prstGeom prst="rect">
+                                              <a:avLst/>
+                                            </a:prstGeom>
+                                          </pic:spPr>
+                                        </pic:pic>
+                                      </a:graphicData>
+                                    </a:graphic>
+                                  </wp:inline>
+                                </w:drawing>
+                              </w:r>
+                              <w:r>
+                                <w:rPr>
+                                  <w:lang w:val="is-IS"/>
+                                </w:rPr>
+                                <w:t xml:space="preserve"> </w:t>
+                              </w:r>
+                              <w:r>
+                                <w:rPr>
+                                  <w:noProof/>
+                                </w:rPr>
+                                <w:drawing>
+                                  <wp:inline distT="0" distB="0" distL="0" distR="0" wp14:anchorId="568B0BDE" wp14:editId="2F53165F">
+                                    <wp:extent cx="104775" cy="107950"/>
+                                    <wp:effectExtent l="0" t="0" r="9525" b="6350"/>
+                                    <wp:docPr id="40" name="Picture 40"/>
+                                    <wp:cNvGraphicFramePr>
+                                      <a:graphicFrameLocks xmlns:a="http://schemas.openxmlformats.org/drawingml/2006/main" noChangeAspect="1"/>
+                                    </wp:cNvGraphicFramePr>
+                                    <a:graphic xmlns:a="http://schemas.openxmlformats.org/drawingml/2006/main">
+                                      <a:graphicData uri="http://schemas.openxmlformats.org/drawingml/2006/picture">
+                                        <pic:pic xmlns:pic="http://schemas.openxmlformats.org/drawingml/2006/picture">
+                                          <pic:nvPicPr>
+                                            <pic:cNvPr id="1" name=""/>
+                                            <pic:cNvPicPr/>
+                                          </pic:nvPicPr>
+                                          <pic:blipFill>
+                                            <a:blip r:embed="rId9"/>
+                                            <a:stretch>
+                                              <a:fillRect/>
+                                            </a:stretch>
+                                          </pic:blipFill>
+                                          <pic:spPr>
+                                            <a:xfrm rot="10800000" flipV="1">
+                                              <a:off x="0" y="0"/>
+                                              <a:ext cx="140615" cy="144876"/>
+                                            </a:xfrm>
+                                            <a:prstGeom prst="rect">
+                                              <a:avLst/>
+                                            </a:prstGeom>
+                                          </pic:spPr>
+                                        </pic:pic>
+                                      </a:graphicData>
+                                    </a:graphic>
+                                  </wp:inline>
+                                </w:drawing>
+                              </w:r>
+                            </w:p>
+                            <w:p>
+                              <w:pPr>
+                                <w:spacing w:after="0" w:line="240" w:lineRule="auto"/>
+                                <w:rPr>
+                                  <w:lang w:val="is-IS"/>
+                                </w:rPr>
+                              </w:pPr>
+                              <w:r>
+                                <w:rPr>
+                                  <w:lang w:val="is-IS"/>
+                                </w:rPr>
+                                <w:t xml:space="preserve">File number 2.pdf    </w:t>
+                              </w:r>
+                              <w:r>
+                                <w:rPr>
+                                  <w:noProof/>
+                                </w:rPr>
+                                <w:drawing>
+                                  <wp:inline distT="0" distB="0" distL="0" distR="0" wp14:anchorId="278ECDBF" wp14:editId="2C77EC75">
+                                    <wp:extent cx="105711" cy="110233"/>
+                                    <wp:effectExtent l="0" t="0" r="8890" b="4445"/>
+                                    <wp:docPr id="49" name="Picture 49"/>
+                                    <wp:cNvGraphicFramePr>
+                                      <a:graphicFrameLocks xmlns:a="http://schemas.openxmlformats.org/drawingml/2006/main" noChangeAspect="1"/>
+                                    </wp:cNvGraphicFramePr>
+                                    <a:graphic xmlns:a="http://schemas.openxmlformats.org/drawingml/2006/main">
+                                      <a:graphicData uri="http://schemas.openxmlformats.org/drawingml/2006/picture">
+                                        <pic:pic xmlns:pic="http://schemas.openxmlformats.org/drawingml/2006/picture">
+                                          <pic:nvPicPr>
+                                            <pic:cNvPr id="1" name=""/>
+                                            <pic:cNvPicPr/>
+                                          </pic:nvPicPr>
+                                          <pic:blipFill>
+                                            <a:blip r:embed="rId7"/>
+                                            <a:stretch>
+                                              <a:fillRect/>
+                                            </a:stretch>
+                                          </pic:blipFill>
+                                          <pic:spPr>
+                                            <a:xfrm>
+                                              <a:off x="0" y="0"/>
+                                              <a:ext cx="115861" cy="120817"/>
+                                            </a:xfrm>
+                                            <a:prstGeom prst="rect">
+                                              <a:avLst/>
+                                            </a:prstGeom>
+                                          </pic:spPr>
+                                        </pic:pic>
+                                      </a:graphicData>
+                                    </a:graphic>
+                                  </wp:inline>
+                                </w:drawing>
+                              </w:r>
+                              <w:r>
+                                <w:rPr>
+                                  <w:noProof/>
+                                </w:rPr>
+                                <w:drawing>
+                                  <wp:inline distT="0" distB="0" distL="0" distR="0" wp14:anchorId="0FB716B4" wp14:editId="7DEEB4D4">
+                                    <wp:extent cx="95140" cy="113030"/>
+                                    <wp:effectExtent l="0" t="0" r="635" b="1270"/>
+                                    <wp:docPr id="50" name="Picture 50"/>
+                                    <wp:cNvGraphicFramePr>
+                                      <a:graphicFrameLocks xmlns:a="http://schemas.openxmlformats.org/drawingml/2006/main" noChangeAspect="1"/>
+                                    </wp:cNvGraphicFramePr>
+                                    <a:graphic xmlns:a="http://schemas.openxmlformats.org/drawingml/2006/main">
+                                      <a:graphicData uri="http://schemas.openxmlformats.org/drawingml/2006/picture">
+                                        <pic:pic xmlns:pic="http://schemas.openxmlformats.org/drawingml/2006/picture">
+                                          <pic:nvPicPr>
+                                            <pic:cNvPr id="1" name=""/>
+                                            <pic:cNvPicPr/>
+                                          </pic:nvPicPr>
+                                          <pic:blipFill>
+                                            <a:blip r:embed="rId8"/>
+                                            <a:stretch>
+                                              <a:fillRect/>
+                                            </a:stretch>
+                                          </pic:blipFill>
+                                          <pic:spPr>
+                                            <a:xfrm>
+                                              <a:off x="0" y="0"/>
+                                              <a:ext cx="113504" cy="134848"/>
+                                            </a:xfrm>
+                                            <a:prstGeom prst="rect">
+                                              <a:avLst/>
+                                            </a:prstGeom>
+                                          </pic:spPr>
+                                        </pic:pic>
+                                      </a:graphicData>
+                                    </a:graphic>
+                                  </wp:inline>
+                                </w:drawing>
+                              </w:r>
+                              <w:r>
+                                <w:rPr>
+                                  <w:lang w:val="is-IS"/>
+                                </w:rPr>
+                                <w:t xml:space="preserve"> </w:t>
+                              </w:r>
+                              <w:r>
+                                <w:rPr>
+                                  <w:noProof/>
+                                </w:rPr>
+                                <w:drawing>
+                                  <wp:inline distT="0" distB="0" distL="0" distR="0" wp14:anchorId="499C271F" wp14:editId="06959EB7">
+                                    <wp:extent cx="104775" cy="107950"/>
+                                    <wp:effectExtent l="0" t="0" r="9525" b="6350"/>
+                                    <wp:docPr id="51" name="Picture 51"/>
+                                    <wp:cNvGraphicFramePr>
+                                      <a:graphicFrameLocks xmlns:a="http://schemas.openxmlformats.org/drawingml/2006/main" noChangeAspect="1"/>
+                                    </wp:cNvGraphicFramePr>
+                                    <a:graphic xmlns:a="http://schemas.openxmlformats.org/drawingml/2006/main">
+                                      <a:graphicData uri="http://schemas.openxmlformats.org/drawingml/2006/picture">
+                                        <pic:pic xmlns:pic="http://schemas.openxmlformats.org/drawingml/2006/picture">
+                                          <pic:nvPicPr>
+                                            <pic:cNvPr id="1" name=""/>
+                                            <pic:cNvPicPr/>
+                                          </pic:nvPicPr>
+                                          <pic:blipFill>
+                                            <a:blip r:embed="rId9"/>
+                                            <a:stretch>
+                                              <a:fillRect/>
+                                            </a:stretch>
+                                          </pic:blipFill>
+                                          <pic:spPr>
+                                            <a:xfrm rot="10800000" flipV="1">
+                                              <a:off x="0" y="0"/>
+                                              <a:ext cx="140615" cy="144876"/>
+                                            </a:xfrm>
+                                            <a:prstGeom prst="rect">
+                                              <a:avLst/>
+                                            </a:prstGeom>
+                                          </pic:spPr>
+                                        </pic:pic>
+                                      </a:graphicData>
+                                    </a:graphic>
+                                  </wp:inline>
+                                </w:drawing>
+                              </w:r>
+                            </w:p>
+                            <w:p>
+                              <w:pPr>
+                                <w:spacing w:after="0" w:line="240" w:lineRule="auto"/>
+                                <w:rPr>
+                                  <w:lang w:val="is-IS"/>
+                                </w:rPr>
+                              </w:pPr>
+                              <w:r>
+                                <w:rPr>
+                                  <w:lang w:val="is-IS"/>
+                                </w:rPr>
+                                <w:t xml:space="preserve">File number 3.pdf    </w:t>
+                              </w:r>
+                              <w:r>
+                                <w:rPr>
+                                  <w:noProof/>
+                                </w:rPr>
+                                <w:drawing>
+                                  <wp:inline distT="0" distB="0" distL="0" distR="0" wp14:anchorId="278ECDBF" wp14:editId="2C77EC75">
+                                    <wp:extent cx="105711" cy="110233"/>
+                                    <wp:effectExtent l="0" t="0" r="8890" b="4445"/>
+                                    <wp:docPr id="52" name="Picture 52"/>
+                                    <wp:cNvGraphicFramePr>
+                                      <a:graphicFrameLocks xmlns:a="http://schemas.openxmlformats.org/drawingml/2006/main" noChangeAspect="1"/>
+                                    </wp:cNvGraphicFramePr>
+                                    <a:graphic xmlns:a="http://schemas.openxmlformats.org/drawingml/2006/main">
+                                      <a:graphicData uri="http://schemas.openxmlformats.org/drawingml/2006/picture">
+                                        <pic:pic xmlns:pic="http://schemas.openxmlformats.org/drawingml/2006/picture">
+                                          <pic:nvPicPr>
+                                            <pic:cNvPr id="1" name=""/>
+                                            <pic:cNvPicPr/>
+                                          </pic:nvPicPr>
+                                          <pic:blipFill>
+                                            <a:blip r:embed="rId7"/>
+                                            <a:stretch>
+                                              <a:fillRect/>
+                                            </a:stretch>
+                                          </pic:blipFill>
+                                          <pic:spPr>
+                                            <a:xfrm>
+                                              <a:off x="0" y="0"/>
+                                              <a:ext cx="115861" cy="120817"/>
+                                            </a:xfrm>
+                                            <a:prstGeom prst="rect">
+                                              <a:avLst/>
+                                            </a:prstGeom>
+                                          </pic:spPr>
+                                        </pic:pic>
+                                      </a:graphicData>
+                                    </a:graphic>
+                                  </wp:inline>
+                                </w:drawing>
+                              </w:r>
+                              <w:r>
+                                <w:rPr>
+                                  <w:noProof/>
+                                </w:rPr>
+                                <w:drawing>
+                                  <wp:inline distT="0" distB="0" distL="0" distR="0" wp14:anchorId="0FB716B4" wp14:editId="7DEEB4D4">
+                                    <wp:extent cx="95140" cy="113030"/>
+                                    <wp:effectExtent l="0" t="0" r="635" b="1270"/>
+                                    <wp:docPr id="53" name="Picture 53"/>
+                                    <wp:cNvGraphicFramePr>
+                                      <a:graphicFrameLocks xmlns:a="http://schemas.openxmlformats.org/drawingml/2006/main" noChangeAspect="1"/>
+                                    </wp:cNvGraphicFramePr>
+                                    <a:graphic xmlns:a="http://schemas.openxmlformats.org/drawingml/2006/main">
+                                      <a:graphicData uri="http://schemas.openxmlformats.org/drawingml/2006/picture">
+                                        <pic:pic xmlns:pic="http://schemas.openxmlformats.org/drawingml/2006/picture">
+                                          <pic:nvPicPr>
+                                            <pic:cNvPr id="1" name=""/>
+                                            <pic:cNvPicPr/>
+                                          </pic:nvPicPr>
+                                          <pic:blipFill>
+                                            <a:blip r:embed="rId8"/>
+                                            <a:stretch>
+                                              <a:fillRect/>
+                                            </a:stretch>
+                                          </pic:blipFill>
+                                          <pic:spPr>
+                                            <a:xfrm>
+                                              <a:off x="0" y="0"/>
+                                              <a:ext cx="113504" cy="134848"/>
+                                            </a:xfrm>
+                                            <a:prstGeom prst="rect">
+                                              <a:avLst/>
+                                            </a:prstGeom>
+                                          </pic:spPr>
+                                        </pic:pic>
+                                      </a:graphicData>
+                                    </a:graphic>
+                                  </wp:inline>
+                                </w:drawing>
+                              </w:r>
+                              <w:r>
+                                <w:rPr>
+                                  <w:lang w:val="is-IS"/>
+                                </w:rPr>
+                                <w:t xml:space="preserve"> </w:t>
+                              </w:r>
+                              <w:r>
+                                <w:rPr>
+                                  <w:noProof/>
+                                </w:rPr>
+                                <w:drawing>
+                                  <wp:inline distT="0" distB="0" distL="0" distR="0" wp14:anchorId="499C271F" wp14:editId="06959EB7">
+                                    <wp:extent cx="104775" cy="107950"/>
+                                    <wp:effectExtent l="0" t="0" r="9525" b="6350"/>
+                                    <wp:docPr id="54" name="Picture 54"/>
+                                    <wp:cNvGraphicFramePr>
+                                      <a:graphicFrameLocks xmlns:a="http://schemas.openxmlformats.org/drawingml/2006/main" noChangeAspect="1"/>
+                                    </wp:cNvGraphicFramePr>
+                                    <a:graphic xmlns:a="http://schemas.openxmlformats.org/drawingml/2006/main">
+                                      <a:graphicData uri="http://schemas.openxmlformats.org/drawingml/2006/picture">
+                                        <pic:pic xmlns:pic="http://schemas.openxmlformats.org/drawingml/2006/picture">
+                                          <pic:nvPicPr>
+                                            <pic:cNvPr id="1" name=""/>
+                                            <pic:cNvPicPr/>
+                                          </pic:nvPicPr>
+                                          <pic:blipFill>
+                                            <a:blip r:embed="rId9"/>
+                                            <a:stretch>
+                                              <a:fillRect/>
+                                            </a:stretch>
+                                          </pic:blipFill>
+                                          <pic:spPr>
+                                            <a:xfrm rot="10800000" flipV="1">
+                                              <a:off x="0" y="0"/>
+                                              <a:ext cx="140615" cy="144876"/>
+                                            </a:xfrm>
+                                            <a:prstGeom prst="rect">
+                                              <a:avLst/>
+                                            </a:prstGeom>
+                                          </pic:spPr>
+                                        </pic:pic>
+                                      </a:graphicData>
+                                    </a:graphic>
+                                  </wp:inline>
+                                </w:drawing>
+                              </w:r>
+                            </w:p>
+                            <w:p>
+                              <w:pPr>
+                                <w:spacing w:after="0" w:line="240" w:lineRule="auto"/>
+                                <w:rPr>
+                                  <w:lang w:val="is-IS"/>
+                                </w:rPr>
+                              </w:pPr>
+                              <w:r>
+                                <w:rPr>
+                                  <w:lang w:val="is-IS"/>
+                                </w:rPr>
+                                <w:t xml:space="preserve">File number 4.pdf    </w:t>
+                              </w:r>
+                              <w:r>
+                                <w:rPr>
+                                  <w:noProof/>
+                                </w:rPr>
+                                <w:drawing>
+                                  <wp:inline distT="0" distB="0" distL="0" distR="0" wp14:anchorId="278ECDBF" wp14:editId="2C77EC75">
+                                    <wp:extent cx="105711" cy="110233"/>
+                                    <wp:effectExtent l="0" t="0" r="8890" b="4445"/>
+                                    <wp:docPr id="55" name="Picture 55"/>
+                                    <wp:cNvGraphicFramePr>
+                                      <a:graphicFrameLocks xmlns:a="http://schemas.openxmlformats.org/drawingml/2006/main" noChangeAspect="1"/>
+                                    </wp:cNvGraphicFramePr>
+                                    <a:graphic xmlns:a="http://schemas.openxmlformats.org/drawingml/2006/main">
+                                      <a:graphicData uri="http://schemas.openxmlformats.org/drawingml/2006/picture">
+                                        <pic:pic xmlns:pic="http://schemas.openxmlformats.org/drawingml/2006/picture">
+                                          <pic:nvPicPr>
+                                            <pic:cNvPr id="1" name=""/>
+                                            <pic:cNvPicPr/>
+                                          </pic:nvPicPr>
+                                          <pic:blipFill>
+                                            <a:blip r:embed="rId7"/>
+                                            <a:stretch>
+                                              <a:fillRect/>
+                                            </a:stretch>
+                                          </pic:blipFill>
+                                          <pic:spPr>
+                                            <a:xfrm>
+                                              <a:off x="0" y="0"/>
+                                              <a:ext cx="115861" cy="120817"/>
+                                            </a:xfrm>
+                                            <a:prstGeom prst="rect">
+                                              <a:avLst/>
+                                            </a:prstGeom>
+                                          </pic:spPr>
+                                        </pic:pic>
+                                      </a:graphicData>
+                                    </a:graphic>
+                                  </wp:inline>
+                                </w:drawing>
+                              </w:r>
+                              <w:r>
+                                <w:rPr>
+                                  <w:noProof/>
+                                </w:rPr>
+                                <w:drawing>
+                                  <wp:inline distT="0" distB="0" distL="0" distR="0" wp14:anchorId="0FB716B4" wp14:editId="7DEEB4D4">
+                                    <wp:extent cx="95140" cy="113030"/>
+                                    <wp:effectExtent l="0" t="0" r="635" b="1270"/>
+                                    <wp:docPr id="56" name="Picture 56"/>
+                                    <wp:cNvGraphicFramePr>
+                                      <a:graphicFrameLocks xmlns:a="http://schemas.openxmlformats.org/drawingml/2006/main" noChangeAspect="1"/>
+                                    </wp:cNvGraphicFramePr>
+                                    <a:graphic xmlns:a="http://schemas.openxmlformats.org/drawingml/2006/main">
+                                      <a:graphicData uri="http://schemas.openxmlformats.org/drawingml/2006/picture">
+                                        <pic:pic xmlns:pic="http://schemas.openxmlformats.org/drawingml/2006/picture">
+                                          <pic:nvPicPr>
+                                            <pic:cNvPr id="1" name=""/>
+                                            <pic:cNvPicPr/>
+                                          </pic:nvPicPr>
+                                          <pic:blipFill>
+                                            <a:blip r:embed="rId8"/>
+                                            <a:stretch>
+                                              <a:fillRect/>
+                                            </a:stretch>
+                                          </pic:blipFill>
+                                          <pic:spPr>
+                                            <a:xfrm>
+                                              <a:off x="0" y="0"/>
+                                              <a:ext cx="113504" cy="134848"/>
+                                            </a:xfrm>
+                                            <a:prstGeom prst="rect">
+                                              <a:avLst/>
+                                            </a:prstGeom>
+                                          </pic:spPr>
+                                        </pic:pic>
+                                      </a:graphicData>
+                                    </a:graphic>
+                                  </wp:inline>
+                                </w:drawing>
+                              </w:r>
+                              <w:r>
+                                <w:rPr>
+                                  <w:lang w:val="is-IS"/>
+                                </w:rPr>
+                                <w:t xml:space="preserve"> </w:t>
+                              </w:r>
+                              <w:r>
+                                <w:rPr>
+                                  <w:noProof/>
+                                </w:rPr>
+                                <w:drawing>
+                                  <wp:inline distT="0" distB="0" distL="0" distR="0" wp14:anchorId="499C271F" wp14:editId="06959EB7">
+                                    <wp:extent cx="104775" cy="107950"/>
+                                    <wp:effectExtent l="0" t="0" r="9525" b="6350"/>
+                                    <wp:docPr id="57" name="Picture 57"/>
+                                    <wp:cNvGraphicFramePr>
+                                      <a:graphicFrameLocks xmlns:a="http://schemas.openxmlformats.org/drawingml/2006/main" noChangeAspect="1"/>
+                                    </wp:cNvGraphicFramePr>
+                                    <a:graphic xmlns:a="http://schemas.openxmlformats.org/drawingml/2006/main">
+                                      <a:graphicData uri="http://schemas.openxmlformats.org/drawingml/2006/picture">
+                                        <pic:pic xmlns:pic="http://schemas.openxmlformats.org/drawingml/2006/picture">
+                                          <pic:nvPicPr>
+                                            <pic:cNvPr id="1" name=""/>
+                                            <pic:cNvPicPr/>
+                                          </pic:nvPicPr>
+                                          <pic:blipFill>
+                                            <a:blip r:embed="rId9"/>
+                                            <a:stretch>
+                                              <a:fillRect/>
+                                            </a:stretch>
+                                          </pic:blipFill>
+                                          <pic:spPr>
+                                            <a:xfrm rot="10800000" flipV="1">
+                                              <a:off x="0" y="0"/>
+                                              <a:ext cx="140615" cy="144876"/>
+                                            </a:xfrm>
+                                            <a:prstGeom prst="rect">
+                                              <a:avLst/>
+                                            </a:prstGeom>
+                                          </pic:spPr>
+                                        </pic:pic>
+                                      </a:graphicData>
+                                    </a:graphic>
+                                  </wp:inline>
+                                </w:drawing>
+                              </w:r>
+                            </w:p>
+                            <w:p>
+                              <w:pPr>
+                                <w:spacing w:after="0" w:line="240" w:lineRule="auto"/>
+                                <w:rPr>
+                                  <w:lang w:val="is-IS"/>
+                                </w:rPr>
+                              </w:pPr>
+                              <w:r>
+                                <w:rPr>
+                                  <w:lang w:val="is-IS"/>
+                                </w:rPr>
+                                <w:t xml:space="preserve">File number 5.pdf    </w:t>
+                              </w:r>
+                              <w:r>
+                                <w:rPr>
+                                  <w:noProof/>
+                                </w:rPr>
+                                <w:drawing>
+                                  <wp:inline distT="0" distB="0" distL="0" distR="0" wp14:anchorId="278ECDBF" wp14:editId="2C77EC75">
+                                    <wp:extent cx="105711" cy="110233"/>
+                                    <wp:effectExtent l="0" t="0" r="8890" b="4445"/>
+                                    <wp:docPr id="58" name="Picture 58"/>
+                                    <wp:cNvGraphicFramePr>
+                                      <a:graphicFrameLocks xmlns:a="http://schemas.openxmlformats.org/drawingml/2006/main" noChangeAspect="1"/>
+                                    </wp:cNvGraphicFramePr>
+                                    <a:graphic xmlns:a="http://schemas.openxmlformats.org/drawingml/2006/main">
+                                      <a:graphicData uri="http://schemas.openxmlformats.org/drawingml/2006/picture">
+                                        <pic:pic xmlns:pic="http://schemas.openxmlformats.org/drawingml/2006/picture">
+                                          <pic:nvPicPr>
+                                            <pic:cNvPr id="1" name=""/>
+                                            <pic:cNvPicPr/>
+                                          </pic:nvPicPr>
+                                          <pic:blipFill>
+                                            <a:blip r:embed="rId7"/>
+                                            <a:stretch>
+                                              <a:fillRect/>
+                                            </a:stretch>
+                                          </pic:blipFill>
+                                          <pic:spPr>
+                                            <a:xfrm>
+                                              <a:off x="0" y="0"/>
+                                              <a:ext cx="115861" cy="120817"/>
+                                            </a:xfrm>
+                                            <a:prstGeom prst="rect">
+                                              <a:avLst/>
+                                            </a:prstGeom>
+                                          </pic:spPr>
+                                        </pic:pic>
+                                      </a:graphicData>
+                                    </a:graphic>
+                                  </wp:inline>
+                                </w:drawing>
+                              </w:r>
+                              <w:r>
+                                <w:rPr>
+                                  <w:noProof/>
+                                </w:rPr>
+                                <w:drawing>
+                                  <wp:inline distT="0" distB="0" distL="0" distR="0" wp14:anchorId="0FB716B4" wp14:editId="7DEEB4D4">
+                                    <wp:extent cx="95140" cy="113030"/>
+                                    <wp:effectExtent l="0" t="0" r="635" b="1270"/>
+                                    <wp:docPr id="59" name="Picture 59"/>
+                                    <wp:cNvGraphicFramePr>
+                                      <a:graphicFrameLocks xmlns:a="http://schemas.openxmlformats.org/drawingml/2006/main" noChangeAspect="1"/>
+                                    </wp:cNvGraphicFramePr>
+                                    <a:graphic xmlns:a="http://schemas.openxmlformats.org/drawingml/2006/main">
+                                      <a:graphicData uri="http://schemas.openxmlformats.org/drawingml/2006/picture">
+                                        <pic:pic xmlns:pic="http://schemas.openxmlformats.org/drawingml/2006/picture">
+                                          <pic:nvPicPr>
+                                            <pic:cNvPr id="1" name=""/>
+                                            <pic:cNvPicPr/>
+                                          </pic:nvPicPr>
+                                          <pic:blipFill>
+                                            <a:blip r:embed="rId8"/>
+                                            <a:stretch>
+                                              <a:fillRect/>
+                                            </a:stretch>
+                                          </pic:blipFill>
+                                          <pic:spPr>
+                                            <a:xfrm>
+                                              <a:off x="0" y="0"/>
+                                              <a:ext cx="113504" cy="134848"/>
+                                            </a:xfrm>
+                                            <a:prstGeom prst="rect">
+                                              <a:avLst/>
+                                            </a:prstGeom>
+                                          </pic:spPr>
+                                        </pic:pic>
+                                      </a:graphicData>
+                                    </a:graphic>
+                                  </wp:inline>
+                                </w:drawing>
+                              </w:r>
+                              <w:r>
+                                <w:rPr>
+                                  <w:lang w:val="is-IS"/>
+                                </w:rPr>
+                                <w:t xml:space="preserve"> </w:t>
+                              </w:r>
+                              <w:r>
+                                <w:rPr>
+                                  <w:noProof/>
+                                </w:rPr>
+                                <w:drawing>
+                                  <wp:inline distT="0" distB="0" distL="0" distR="0" wp14:anchorId="499C271F" wp14:editId="06959EB7">
+                                    <wp:extent cx="104775" cy="107950"/>
+                                    <wp:effectExtent l="0" t="0" r="9525" b="6350"/>
+                                    <wp:docPr id="60" name="Picture 60"/>
+                                    <wp:cNvGraphicFramePr>
+                                      <a:graphicFrameLocks xmlns:a="http://schemas.openxmlformats.org/drawingml/2006/main" noChangeAspect="1"/>
+                                    </wp:cNvGraphicFramePr>
+                                    <a:graphic xmlns:a="http://schemas.openxmlformats.org/drawingml/2006/main">
+                                      <a:graphicData uri="http://schemas.openxmlformats.org/drawingml/2006/picture">
+                                        <pic:pic xmlns:pic="http://schemas.openxmlformats.org/drawingml/2006/picture">
+                                          <pic:nvPicPr>
+                                            <pic:cNvPr id="1" name=""/>
+                                            <pic:cNvPicPr/>
+                                          </pic:nvPicPr>
+                                          <pic:blipFill>
+                                            <a:blip r:embed="rId9"/>
+                                            <a:stretch>
+                                              <a:fillRect/>
+                                            </a:stretch>
+                                          </pic:blipFill>
+                                          <pic:spPr>
+                                            <a:xfrm rot="10800000" flipV="1">
+                                              <a:off x="0" y="0"/>
+                                              <a:ext cx="140615" cy="144876"/>
+                                            </a:xfrm>
+                                            <a:prstGeom prst="rect">
+                                              <a:avLst/>
+                                            </a:prstGeom>
+                                          </pic:spPr>
+                                        </pic:pic>
+                                      </a:graphicData>
+                                    </a:graphic>
+                                  </wp:inline>
+                                </w:drawing>
+                              </w:r>
+                            </w:p>
+                            <w:p>
+                              <w:pPr>
+                                <w:spacing w:after="0" w:line="240" w:lineRule="auto"/>
+                                <w:rPr>
+                                  <w:lang w:val="is-IS"/>
+                                </w:rPr>
+                              </w:pPr>
                             </w:p>
                           </w:txbxContent>
                         </wps:txbx>
@@ -926,12 +1620,18 @@
                     </wpg:wgp>
                   </a:graphicData>
                 </a:graphic>
+                <wp14:sizeRelH relativeFrom="margin">
+                  <wp14:pctWidth>0</wp14:pctWidth>
+                </wp14:sizeRelH>
+                <wp14:sizeRelV relativeFrom="margin">
+                  <wp14:pctHeight>0</wp14:pctHeight>
+                </wp14:sizeRelV>
               </wp:anchor>
             </w:drawing>
           </mc:Choice>
           <mc:Fallback>
             <w:pict>
-              <v:group w14:anchorId="455CDBF5" id="Group 26" o:spid="_x0000_s1038" style="position:absolute;margin-left:174pt;margin-top:.5pt;width:93.95pt;height:30.3pt;z-index:251672576" coordsize="11929,3850" o:gfxdata="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">
+              <v:group w14:anchorId="455CDBF5" id="Group 26" o:spid="_x0000_s1038" style="position:absolute;margin-left:176.7pt;margin-top:.1pt;width:125pt;height:83.3pt;z-index:251672576;mso-width-relative:margin;mso-height-relative:margin" coordsize="15873,10577" o:gfxdata="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">
                 <v:shape id="Text Box 27" o:spid="_x0000_s1039" type="#_x0000_t202" style="position:absolute;width:11866;height:2008;visibility:visible;mso-wrap-style:square;v-text-anchor:top" o:gfxdata="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" fillcolor="white [3201]" stroked="f" strokeweight=".5pt">
                   <v:textbox inset="1mm,0,0,0">
                     <w:txbxContent>
@@ -954,7 +1654,7 @@
                     </w:txbxContent>
                   </v:textbox>
                 </v:shape>
-                <v:shape id="Text Box 28" o:spid="_x0000_s1040" type="#_x0000_t202" style="position:absolute;left:63;top:1841;width:11866;height:2009;visibility:visible;mso-wrap-style:square;v-text-anchor:top" o:gfxdata="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" fillcolor="white [3201]" strokeweight=".5pt">
+                <v:shape id="Text Box 28" o:spid="_x0000_s1040" type="#_x0000_t202" style="position:absolute;left:63;top:1839;width:15810;height:8738;visibility:visible;mso-wrap-style:square;v-text-anchor:top" o:gfxdata="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" fillcolor="white [3201]" strokeweight=".5pt">
                   <v:textbox inset="1mm,0,0,0">
                     <w:txbxContent>
                       <w:p>
@@ -968,8 +1668,702 @@
                           <w:rPr>
                             <w:lang w:val="is-IS"/>
                           </w:rPr>
-                          <w:t>File number 1.pdf</w:t>
-                        </w:r>
+                          <w:t xml:space="preserve">File number 1.pdf    </w:t>
+                        </w:r>
+                        <w:r>
+                          <w:rPr>
+                            <w:noProof/>
+                          </w:rPr>
+                          <w:drawing>
+                            <wp:inline distT="0" distB="0" distL="0" distR="0" wp14:anchorId="2F013630" wp14:editId="5C88A5AE">
+                              <wp:extent cx="105711" cy="110233"/>
+                              <wp:effectExtent l="0" t="0" r="8890" b="4445"/>
+                              <wp:docPr id="41" name="Picture 41"/>
+                              <wp:cNvGraphicFramePr>
+                                <a:graphicFrameLocks xmlns:a="http://schemas.openxmlformats.org/drawingml/2006/main" noChangeAspect="1"/>
+                              </wp:cNvGraphicFramePr>
+                              <a:graphic xmlns:a="http://schemas.openxmlformats.org/drawingml/2006/main">
+                                <a:graphicData uri="http://schemas.openxmlformats.org/drawingml/2006/picture">
+                                  <pic:pic xmlns:pic="http://schemas.openxmlformats.org/drawingml/2006/picture">
+                                    <pic:nvPicPr>
+                                      <pic:cNvPr id="1" name=""/>
+                                      <pic:cNvPicPr/>
+                                    </pic:nvPicPr>
+                                    <pic:blipFill>
+                                      <a:blip r:embed="rId7"/>
+                                      <a:stretch>
+                                        <a:fillRect/>
+                                      </a:stretch>
+                                    </pic:blipFill>
+                                    <pic:spPr>
+                                      <a:xfrm>
+                                        <a:off x="0" y="0"/>
+                                        <a:ext cx="115861" cy="120817"/>
+                                      </a:xfrm>
+                                      <a:prstGeom prst="rect">
+                                        <a:avLst/>
+                                      </a:prstGeom>
+                                    </pic:spPr>
+                                  </pic:pic>
+                                </a:graphicData>
+                              </a:graphic>
+                            </wp:inline>
+                          </w:drawing>
+                        </w:r>
+                        <w:r>
+                          <w:rPr>
+                            <w:noProof/>
+                          </w:rPr>
+                          <w:drawing>
+                            <wp:inline distT="0" distB="0" distL="0" distR="0" wp14:anchorId="70909F72" wp14:editId="4A477E29">
+                              <wp:extent cx="95140" cy="113030"/>
+                              <wp:effectExtent l="0" t="0" r="635" b="1270"/>
+                              <wp:docPr id="48" name="Picture 48"/>
+                              <wp:cNvGraphicFramePr>
+                                <a:graphicFrameLocks xmlns:a="http://schemas.openxmlformats.org/drawingml/2006/main" noChangeAspect="1"/>
+                              </wp:cNvGraphicFramePr>
+                              <a:graphic xmlns:a="http://schemas.openxmlformats.org/drawingml/2006/main">
+                                <a:graphicData uri="http://schemas.openxmlformats.org/drawingml/2006/picture">
+                                  <pic:pic xmlns:pic="http://schemas.openxmlformats.org/drawingml/2006/picture">
+                                    <pic:nvPicPr>
+                                      <pic:cNvPr id="1" name=""/>
+                                      <pic:cNvPicPr/>
+                                    </pic:nvPicPr>
+                                    <pic:blipFill>
+                                      <a:blip r:embed="rId8"/>
+                                      <a:stretch>
+                                        <a:fillRect/>
+                                      </a:stretch>
+                                    </pic:blipFill>
+                                    <pic:spPr>
+                                      <a:xfrm>
+                                        <a:off x="0" y="0"/>
+                                        <a:ext cx="113504" cy="134848"/>
+                                      </a:xfrm>
+                                      <a:prstGeom prst="rect">
+                                        <a:avLst/>
+                                      </a:prstGeom>
+                                    </pic:spPr>
+                                  </pic:pic>
+                                </a:graphicData>
+                              </a:graphic>
+                            </wp:inline>
+                          </w:drawing>
+                        </w:r>
+                        <w:r>
+                          <w:rPr>
+                            <w:lang w:val="is-IS"/>
+                          </w:rPr>
+                          <w:t xml:space="preserve"> </w:t>
+                        </w:r>
+                        <w:r>
+                          <w:rPr>
+                            <w:noProof/>
+                          </w:rPr>
+                          <w:drawing>
+                            <wp:inline distT="0" distB="0" distL="0" distR="0" wp14:anchorId="568B0BDE" wp14:editId="2F53165F">
+                              <wp:extent cx="104775" cy="107950"/>
+                              <wp:effectExtent l="0" t="0" r="9525" b="6350"/>
+                              <wp:docPr id="40" name="Picture 40"/>
+                              <wp:cNvGraphicFramePr>
+                                <a:graphicFrameLocks xmlns:a="http://schemas.openxmlformats.org/drawingml/2006/main" noChangeAspect="1"/>
+                              </wp:cNvGraphicFramePr>
+                              <a:graphic xmlns:a="http://schemas.openxmlformats.org/drawingml/2006/main">
+                                <a:graphicData uri="http://schemas.openxmlformats.org/drawingml/2006/picture">
+                                  <pic:pic xmlns:pic="http://schemas.openxmlformats.org/drawingml/2006/picture">
+                                    <pic:nvPicPr>
+                                      <pic:cNvPr id="1" name=""/>
+                                      <pic:cNvPicPr/>
+                                    </pic:nvPicPr>
+                                    <pic:blipFill>
+                                      <a:blip r:embed="rId9"/>
+                                      <a:stretch>
+                                        <a:fillRect/>
+                                      </a:stretch>
+                                    </pic:blipFill>
+                                    <pic:spPr>
+                                      <a:xfrm rot="10800000" flipV="1">
+                                        <a:off x="0" y="0"/>
+                                        <a:ext cx="140615" cy="144876"/>
+                                      </a:xfrm>
+                                      <a:prstGeom prst="rect">
+                                        <a:avLst/>
+                                      </a:prstGeom>
+                                    </pic:spPr>
+                                  </pic:pic>
+                                </a:graphicData>
+                              </a:graphic>
+                            </wp:inline>
+                          </w:drawing>
+                        </w:r>
+                      </w:p>
+                      <w:p>
+                        <w:pPr>
+                          <w:spacing w:after="0" w:line="240" w:lineRule="auto"/>
+                          <w:rPr>
+                            <w:lang w:val="is-IS"/>
+                          </w:rPr>
+                        </w:pPr>
+                        <w:r>
+                          <w:rPr>
+                            <w:lang w:val="is-IS"/>
+                          </w:rPr>
+                          <w:t xml:space="preserve">File number 2.pdf    </w:t>
+                        </w:r>
+                        <w:r>
+                          <w:rPr>
+                            <w:noProof/>
+                          </w:rPr>
+                          <w:drawing>
+                            <wp:inline distT="0" distB="0" distL="0" distR="0" wp14:anchorId="278ECDBF" wp14:editId="2C77EC75">
+                              <wp:extent cx="105711" cy="110233"/>
+                              <wp:effectExtent l="0" t="0" r="8890" b="4445"/>
+                              <wp:docPr id="49" name="Picture 49"/>
+                              <wp:cNvGraphicFramePr>
+                                <a:graphicFrameLocks xmlns:a="http://schemas.openxmlformats.org/drawingml/2006/main" noChangeAspect="1"/>
+                              </wp:cNvGraphicFramePr>
+                              <a:graphic xmlns:a="http://schemas.openxmlformats.org/drawingml/2006/main">
+                                <a:graphicData uri="http://schemas.openxmlformats.org/drawingml/2006/picture">
+                                  <pic:pic xmlns:pic="http://schemas.openxmlformats.org/drawingml/2006/picture">
+                                    <pic:nvPicPr>
+                                      <pic:cNvPr id="1" name=""/>
+                                      <pic:cNvPicPr/>
+                                    </pic:nvPicPr>
+                                    <pic:blipFill>
+                                      <a:blip r:embed="rId7"/>
+                                      <a:stretch>
+                                        <a:fillRect/>
+                                      </a:stretch>
+                                    </pic:blipFill>
+                                    <pic:spPr>
+                                      <a:xfrm>
+                                        <a:off x="0" y="0"/>
+                                        <a:ext cx="115861" cy="120817"/>
+                                      </a:xfrm>
+                                      <a:prstGeom prst="rect">
+                                        <a:avLst/>
+                                      </a:prstGeom>
+                                    </pic:spPr>
+                                  </pic:pic>
+                                </a:graphicData>
+                              </a:graphic>
+                            </wp:inline>
+                          </w:drawing>
+                        </w:r>
+                        <w:r>
+                          <w:rPr>
+                            <w:noProof/>
+                          </w:rPr>
+                          <w:drawing>
+                            <wp:inline distT="0" distB="0" distL="0" distR="0" wp14:anchorId="0FB716B4" wp14:editId="7DEEB4D4">
+                              <wp:extent cx="95140" cy="113030"/>
+                              <wp:effectExtent l="0" t="0" r="635" b="1270"/>
+                              <wp:docPr id="50" name="Picture 50"/>
+                              <wp:cNvGraphicFramePr>
+                                <a:graphicFrameLocks xmlns:a="http://schemas.openxmlformats.org/drawingml/2006/main" noChangeAspect="1"/>
+                              </wp:cNvGraphicFramePr>
+                              <a:graphic xmlns:a="http://schemas.openxmlformats.org/drawingml/2006/main">
+                                <a:graphicData uri="http://schemas.openxmlformats.org/drawingml/2006/picture">
+                                  <pic:pic xmlns:pic="http://schemas.openxmlformats.org/drawingml/2006/picture">
+                                    <pic:nvPicPr>
+                                      <pic:cNvPr id="1" name=""/>
+                                      <pic:cNvPicPr/>
+                                    </pic:nvPicPr>
+                                    <pic:blipFill>
+                                      <a:blip r:embed="rId8"/>
+                                      <a:stretch>
+                                        <a:fillRect/>
+                                      </a:stretch>
+                                    </pic:blipFill>
+                                    <pic:spPr>
+                                      <a:xfrm>
+                                        <a:off x="0" y="0"/>
+                                        <a:ext cx="113504" cy="134848"/>
+                                      </a:xfrm>
+                                      <a:prstGeom prst="rect">
+                                        <a:avLst/>
+                                      </a:prstGeom>
+                                    </pic:spPr>
+                                  </pic:pic>
+                                </a:graphicData>
+                              </a:graphic>
+                            </wp:inline>
+                          </w:drawing>
+                        </w:r>
+                        <w:r>
+                          <w:rPr>
+                            <w:lang w:val="is-IS"/>
+                          </w:rPr>
+                          <w:t xml:space="preserve"> </w:t>
+                        </w:r>
+                        <w:r>
+                          <w:rPr>
+                            <w:noProof/>
+                          </w:rPr>
+                          <w:drawing>
+                            <wp:inline distT="0" distB="0" distL="0" distR="0" wp14:anchorId="499C271F" wp14:editId="06959EB7">
+                              <wp:extent cx="104775" cy="107950"/>
+                              <wp:effectExtent l="0" t="0" r="9525" b="6350"/>
+                              <wp:docPr id="51" name="Picture 51"/>
+                              <wp:cNvGraphicFramePr>
+                                <a:graphicFrameLocks xmlns:a="http://schemas.openxmlformats.org/drawingml/2006/main" noChangeAspect="1"/>
+                              </wp:cNvGraphicFramePr>
+                              <a:graphic xmlns:a="http://schemas.openxmlformats.org/drawingml/2006/main">
+                                <a:graphicData uri="http://schemas.openxmlformats.org/drawingml/2006/picture">
+                                  <pic:pic xmlns:pic="http://schemas.openxmlformats.org/drawingml/2006/picture">
+                                    <pic:nvPicPr>
+                                      <pic:cNvPr id="1" name=""/>
+                                      <pic:cNvPicPr/>
+                                    </pic:nvPicPr>
+                                    <pic:blipFill>
+                                      <a:blip r:embed="rId9"/>
+                                      <a:stretch>
+                                        <a:fillRect/>
+                                      </a:stretch>
+                                    </pic:blipFill>
+                                    <pic:spPr>
+                                      <a:xfrm rot="10800000" flipV="1">
+                                        <a:off x="0" y="0"/>
+                                        <a:ext cx="140615" cy="144876"/>
+                                      </a:xfrm>
+                                      <a:prstGeom prst="rect">
+                                        <a:avLst/>
+                                      </a:prstGeom>
+                                    </pic:spPr>
+                                  </pic:pic>
+                                </a:graphicData>
+                              </a:graphic>
+                            </wp:inline>
+                          </w:drawing>
+                        </w:r>
+                      </w:p>
+                      <w:p>
+                        <w:pPr>
+                          <w:spacing w:after="0" w:line="240" w:lineRule="auto"/>
+                          <w:rPr>
+                            <w:lang w:val="is-IS"/>
+                          </w:rPr>
+                        </w:pPr>
+                        <w:r>
+                          <w:rPr>
+                            <w:lang w:val="is-IS"/>
+                          </w:rPr>
+                          <w:t xml:space="preserve">File number 3.pdf    </w:t>
+                        </w:r>
+                        <w:r>
+                          <w:rPr>
+                            <w:noProof/>
+                          </w:rPr>
+                          <w:drawing>
+                            <wp:inline distT="0" distB="0" distL="0" distR="0" wp14:anchorId="278ECDBF" wp14:editId="2C77EC75">
+                              <wp:extent cx="105711" cy="110233"/>
+                              <wp:effectExtent l="0" t="0" r="8890" b="4445"/>
+                              <wp:docPr id="52" name="Picture 52"/>
+                              <wp:cNvGraphicFramePr>
+                                <a:graphicFrameLocks xmlns:a="http://schemas.openxmlformats.org/drawingml/2006/main" noChangeAspect="1"/>
+                              </wp:cNvGraphicFramePr>
+                              <a:graphic xmlns:a="http://schemas.openxmlformats.org/drawingml/2006/main">
+                                <a:graphicData uri="http://schemas.openxmlformats.org/drawingml/2006/picture">
+                                  <pic:pic xmlns:pic="http://schemas.openxmlformats.org/drawingml/2006/picture">
+                                    <pic:nvPicPr>
+                                      <pic:cNvPr id="1" name=""/>
+                                      <pic:cNvPicPr/>
+                                    </pic:nvPicPr>
+                                    <pic:blipFill>
+                                      <a:blip r:embed="rId7"/>
+                                      <a:stretch>
+                                        <a:fillRect/>
+                                      </a:stretch>
+                                    </pic:blipFill>
+                                    <pic:spPr>
+                                      <a:xfrm>
+                                        <a:off x="0" y="0"/>
+                                        <a:ext cx="115861" cy="120817"/>
+                                      </a:xfrm>
+                                      <a:prstGeom prst="rect">
+                                        <a:avLst/>
+                                      </a:prstGeom>
+                                    </pic:spPr>
+                                  </pic:pic>
+                                </a:graphicData>
+                              </a:graphic>
+                            </wp:inline>
+                          </w:drawing>
+                        </w:r>
+                        <w:r>
+                          <w:rPr>
+                            <w:noProof/>
+                          </w:rPr>
+                          <w:drawing>
+                            <wp:inline distT="0" distB="0" distL="0" distR="0" wp14:anchorId="0FB716B4" wp14:editId="7DEEB4D4">
+                              <wp:extent cx="95140" cy="113030"/>
+                              <wp:effectExtent l="0" t="0" r="635" b="1270"/>
+                              <wp:docPr id="53" name="Picture 53"/>
+                              <wp:cNvGraphicFramePr>
+                                <a:graphicFrameLocks xmlns:a="http://schemas.openxmlformats.org/drawingml/2006/main" noChangeAspect="1"/>
+                              </wp:cNvGraphicFramePr>
+                              <a:graphic xmlns:a="http://schemas.openxmlformats.org/drawingml/2006/main">
+                                <a:graphicData uri="http://schemas.openxmlformats.org/drawingml/2006/picture">
+                                  <pic:pic xmlns:pic="http://schemas.openxmlformats.org/drawingml/2006/picture">
+                                    <pic:nvPicPr>
+                                      <pic:cNvPr id="1" name=""/>
+                                      <pic:cNvPicPr/>
+                                    </pic:nvPicPr>
+                                    <pic:blipFill>
+                                      <a:blip r:embed="rId8"/>
+                                      <a:stretch>
+                                        <a:fillRect/>
+                                      </a:stretch>
+                                    </pic:blipFill>
+                                    <pic:spPr>
+                                      <a:xfrm>
+                                        <a:off x="0" y="0"/>
+                                        <a:ext cx="113504" cy="134848"/>
+                                      </a:xfrm>
+                                      <a:prstGeom prst="rect">
+                                        <a:avLst/>
+                                      </a:prstGeom>
+                                    </pic:spPr>
+                                  </pic:pic>
+                                </a:graphicData>
+                              </a:graphic>
+                            </wp:inline>
+                          </w:drawing>
+                        </w:r>
+                        <w:r>
+                          <w:rPr>
+                            <w:lang w:val="is-IS"/>
+                          </w:rPr>
+                          <w:t xml:space="preserve"> </w:t>
+                        </w:r>
+                        <w:r>
+                          <w:rPr>
+                            <w:noProof/>
+                          </w:rPr>
+                          <w:drawing>
+                            <wp:inline distT="0" distB="0" distL="0" distR="0" wp14:anchorId="499C271F" wp14:editId="06959EB7">
+                              <wp:extent cx="104775" cy="107950"/>
+                              <wp:effectExtent l="0" t="0" r="9525" b="6350"/>
+                              <wp:docPr id="54" name="Picture 54"/>
+                              <wp:cNvGraphicFramePr>
+                                <a:graphicFrameLocks xmlns:a="http://schemas.openxmlformats.org/drawingml/2006/main" noChangeAspect="1"/>
+                              </wp:cNvGraphicFramePr>
+                              <a:graphic xmlns:a="http://schemas.openxmlformats.org/drawingml/2006/main">
+                                <a:graphicData uri="http://schemas.openxmlformats.org/drawingml/2006/picture">
+                                  <pic:pic xmlns:pic="http://schemas.openxmlformats.org/drawingml/2006/picture">
+                                    <pic:nvPicPr>
+                                      <pic:cNvPr id="1" name=""/>
+                                      <pic:cNvPicPr/>
+                                    </pic:nvPicPr>
+                                    <pic:blipFill>
+                                      <a:blip r:embed="rId9"/>
+                                      <a:stretch>
+                                        <a:fillRect/>
+                                      </a:stretch>
+                                    </pic:blipFill>
+                                    <pic:spPr>
+                                      <a:xfrm rot="10800000" flipV="1">
+                                        <a:off x="0" y="0"/>
+                                        <a:ext cx="140615" cy="144876"/>
+                                      </a:xfrm>
+                                      <a:prstGeom prst="rect">
+                                        <a:avLst/>
+                                      </a:prstGeom>
+                                    </pic:spPr>
+                                  </pic:pic>
+                                </a:graphicData>
+                              </a:graphic>
+                            </wp:inline>
+                          </w:drawing>
+                        </w:r>
+                      </w:p>
+                      <w:p>
+                        <w:pPr>
+                          <w:spacing w:after="0" w:line="240" w:lineRule="auto"/>
+                          <w:rPr>
+                            <w:lang w:val="is-IS"/>
+                          </w:rPr>
+                        </w:pPr>
+                        <w:r>
+                          <w:rPr>
+                            <w:lang w:val="is-IS"/>
+                          </w:rPr>
+                          <w:t xml:space="preserve">File number 4.pdf    </w:t>
+                        </w:r>
+                        <w:r>
+                          <w:rPr>
+                            <w:noProof/>
+                          </w:rPr>
+                          <w:drawing>
+                            <wp:inline distT="0" distB="0" distL="0" distR="0" wp14:anchorId="278ECDBF" wp14:editId="2C77EC75">
+                              <wp:extent cx="105711" cy="110233"/>
+                              <wp:effectExtent l="0" t="0" r="8890" b="4445"/>
+                              <wp:docPr id="55" name="Picture 55"/>
+                              <wp:cNvGraphicFramePr>
+                                <a:graphicFrameLocks xmlns:a="http://schemas.openxmlformats.org/drawingml/2006/main" noChangeAspect="1"/>
+                              </wp:cNvGraphicFramePr>
+                              <a:graphic xmlns:a="http://schemas.openxmlformats.org/drawingml/2006/main">
+                                <a:graphicData uri="http://schemas.openxmlformats.org/drawingml/2006/picture">
+                                  <pic:pic xmlns:pic="http://schemas.openxmlformats.org/drawingml/2006/picture">
+                                    <pic:nvPicPr>
+                                      <pic:cNvPr id="1" name=""/>
+                                      <pic:cNvPicPr/>
+                                    </pic:nvPicPr>
+                                    <pic:blipFill>
+                                      <a:blip r:embed="rId7"/>
+                                      <a:stretch>
+                                        <a:fillRect/>
+                                      </a:stretch>
+                                    </pic:blipFill>
+                                    <pic:spPr>
+                                      <a:xfrm>
+                                        <a:off x="0" y="0"/>
+                                        <a:ext cx="115861" cy="120817"/>
+                                      </a:xfrm>
+                                      <a:prstGeom prst="rect">
+                                        <a:avLst/>
+                                      </a:prstGeom>
+                                    </pic:spPr>
+                                  </pic:pic>
+                                </a:graphicData>
+                              </a:graphic>
+                            </wp:inline>
+                          </w:drawing>
+                        </w:r>
+                        <w:r>
+                          <w:rPr>
+                            <w:noProof/>
+                          </w:rPr>
+                          <w:drawing>
+                            <wp:inline distT="0" distB="0" distL="0" distR="0" wp14:anchorId="0FB716B4" wp14:editId="7DEEB4D4">
+                              <wp:extent cx="95140" cy="113030"/>
+                              <wp:effectExtent l="0" t="0" r="635" b="1270"/>
+                              <wp:docPr id="56" name="Picture 56"/>
+                              <wp:cNvGraphicFramePr>
+                                <a:graphicFrameLocks xmlns:a="http://schemas.openxmlformats.org/drawingml/2006/main" noChangeAspect="1"/>
+                              </wp:cNvGraphicFramePr>
+                              <a:graphic xmlns:a="http://schemas.openxmlformats.org/drawingml/2006/main">
+                                <a:graphicData uri="http://schemas.openxmlformats.org/drawingml/2006/picture">
+                                  <pic:pic xmlns:pic="http://schemas.openxmlformats.org/drawingml/2006/picture">
+                                    <pic:nvPicPr>
+                                      <pic:cNvPr id="1" name=""/>
+                                      <pic:cNvPicPr/>
+                                    </pic:nvPicPr>
+                                    <pic:blipFill>
+                                      <a:blip r:embed="rId8"/>
+                                      <a:stretch>
+                                        <a:fillRect/>
+                                      </a:stretch>
+                                    </pic:blipFill>
+                                    <pic:spPr>
+                                      <a:xfrm>
+                                        <a:off x="0" y="0"/>
+                                        <a:ext cx="113504" cy="134848"/>
+                                      </a:xfrm>
+                                      <a:prstGeom prst="rect">
+                                        <a:avLst/>
+                                      </a:prstGeom>
+                                    </pic:spPr>
+                                  </pic:pic>
+                                </a:graphicData>
+                              </a:graphic>
+                            </wp:inline>
+                          </w:drawing>
+                        </w:r>
+                        <w:r>
+                          <w:rPr>
+                            <w:lang w:val="is-IS"/>
+                          </w:rPr>
+                          <w:t xml:space="preserve"> </w:t>
+                        </w:r>
+                        <w:r>
+                          <w:rPr>
+                            <w:noProof/>
+                          </w:rPr>
+                          <w:drawing>
+                            <wp:inline distT="0" distB="0" distL="0" distR="0" wp14:anchorId="499C271F" wp14:editId="06959EB7">
+                              <wp:extent cx="104775" cy="107950"/>
+                              <wp:effectExtent l="0" t="0" r="9525" b="6350"/>
+                              <wp:docPr id="57" name="Picture 57"/>
+                              <wp:cNvGraphicFramePr>
+                                <a:graphicFrameLocks xmlns:a="http://schemas.openxmlformats.org/drawingml/2006/main" noChangeAspect="1"/>
+                              </wp:cNvGraphicFramePr>
+                              <a:graphic xmlns:a="http://schemas.openxmlformats.org/drawingml/2006/main">
+                                <a:graphicData uri="http://schemas.openxmlformats.org/drawingml/2006/picture">
+                                  <pic:pic xmlns:pic="http://schemas.openxmlformats.org/drawingml/2006/picture">
+                                    <pic:nvPicPr>
+                                      <pic:cNvPr id="1" name=""/>
+                                      <pic:cNvPicPr/>
+                                    </pic:nvPicPr>
+                                    <pic:blipFill>
+                                      <a:blip r:embed="rId9"/>
+                                      <a:stretch>
+                                        <a:fillRect/>
+                                      </a:stretch>
+                                    </pic:blipFill>
+                                    <pic:spPr>
+                                      <a:xfrm rot="10800000" flipV="1">
+                                        <a:off x="0" y="0"/>
+                                        <a:ext cx="140615" cy="144876"/>
+                                      </a:xfrm>
+                                      <a:prstGeom prst="rect">
+                                        <a:avLst/>
+                                      </a:prstGeom>
+                                    </pic:spPr>
+                                  </pic:pic>
+                                </a:graphicData>
+                              </a:graphic>
+                            </wp:inline>
+                          </w:drawing>
+                        </w:r>
+                      </w:p>
+                      <w:p>
+                        <w:pPr>
+                          <w:spacing w:after="0" w:line="240" w:lineRule="auto"/>
+                          <w:rPr>
+                            <w:lang w:val="is-IS"/>
+                          </w:rPr>
+                        </w:pPr>
+                        <w:r>
+                          <w:rPr>
+                            <w:lang w:val="is-IS"/>
+                          </w:rPr>
+                          <w:t xml:space="preserve">File number 5.pdf    </w:t>
+                        </w:r>
+                        <w:r>
+                          <w:rPr>
+                            <w:noProof/>
+                          </w:rPr>
+                          <w:drawing>
+                            <wp:inline distT="0" distB="0" distL="0" distR="0" wp14:anchorId="278ECDBF" wp14:editId="2C77EC75">
+                              <wp:extent cx="105711" cy="110233"/>
+                              <wp:effectExtent l="0" t="0" r="8890" b="4445"/>
+                              <wp:docPr id="58" name="Picture 58"/>
+                              <wp:cNvGraphicFramePr>
+                                <a:graphicFrameLocks xmlns:a="http://schemas.openxmlformats.org/drawingml/2006/main" noChangeAspect="1"/>
+                              </wp:cNvGraphicFramePr>
+                              <a:graphic xmlns:a="http://schemas.openxmlformats.org/drawingml/2006/main">
+                                <a:graphicData uri="http://schemas.openxmlformats.org/drawingml/2006/picture">
+                                  <pic:pic xmlns:pic="http://schemas.openxmlformats.org/drawingml/2006/picture">
+                                    <pic:nvPicPr>
+                                      <pic:cNvPr id="1" name=""/>
+                                      <pic:cNvPicPr/>
+                                    </pic:nvPicPr>
+                                    <pic:blipFill>
+                                      <a:blip r:embed="rId7"/>
+                                      <a:stretch>
+                                        <a:fillRect/>
+                                      </a:stretch>
+                                    </pic:blipFill>
+                                    <pic:spPr>
+                                      <a:xfrm>
+                                        <a:off x="0" y="0"/>
+                                        <a:ext cx="115861" cy="120817"/>
+                                      </a:xfrm>
+                                      <a:prstGeom prst="rect">
+                                        <a:avLst/>
+                                      </a:prstGeom>
+                                    </pic:spPr>
+                                  </pic:pic>
+                                </a:graphicData>
+                              </a:graphic>
+                            </wp:inline>
+                          </w:drawing>
+                        </w:r>
+                        <w:r>
+                          <w:rPr>
+                            <w:noProof/>
+                          </w:rPr>
+                          <w:drawing>
+                            <wp:inline distT="0" distB="0" distL="0" distR="0" wp14:anchorId="0FB716B4" wp14:editId="7DEEB4D4">
+                              <wp:extent cx="95140" cy="113030"/>
+                              <wp:effectExtent l="0" t="0" r="635" b="1270"/>
+                              <wp:docPr id="59" name="Picture 59"/>
+                              <wp:cNvGraphicFramePr>
+                                <a:graphicFrameLocks xmlns:a="http://schemas.openxmlformats.org/drawingml/2006/main" noChangeAspect="1"/>
+                              </wp:cNvGraphicFramePr>
+                              <a:graphic xmlns:a="http://schemas.openxmlformats.org/drawingml/2006/main">
+                                <a:graphicData uri="http://schemas.openxmlformats.org/drawingml/2006/picture">
+                                  <pic:pic xmlns:pic="http://schemas.openxmlformats.org/drawingml/2006/picture">
+                                    <pic:nvPicPr>
+                                      <pic:cNvPr id="1" name=""/>
+                                      <pic:cNvPicPr/>
+                                    </pic:nvPicPr>
+                                    <pic:blipFill>
+                                      <a:blip r:embed="rId8"/>
+                                      <a:stretch>
+                                        <a:fillRect/>
+                                      </a:stretch>
+                                    </pic:blipFill>
+                                    <pic:spPr>
+                                      <a:xfrm>
+                                        <a:off x="0" y="0"/>
+                                        <a:ext cx="113504" cy="134848"/>
+                                      </a:xfrm>
+                                      <a:prstGeom prst="rect">
+                                        <a:avLst/>
+                                      </a:prstGeom>
+                                    </pic:spPr>
+                                  </pic:pic>
+                                </a:graphicData>
+                              </a:graphic>
+                            </wp:inline>
+                          </w:drawing>
+                        </w:r>
+                        <w:r>
+                          <w:rPr>
+                            <w:lang w:val="is-IS"/>
+                          </w:rPr>
+                          <w:t xml:space="preserve"> </w:t>
+                        </w:r>
+                        <w:r>
+                          <w:rPr>
+                            <w:noProof/>
+                          </w:rPr>
+                          <w:drawing>
+                            <wp:inline distT="0" distB="0" distL="0" distR="0" wp14:anchorId="499C271F" wp14:editId="06959EB7">
+                              <wp:extent cx="104775" cy="107950"/>
+                              <wp:effectExtent l="0" t="0" r="9525" b="6350"/>
+                              <wp:docPr id="60" name="Picture 60"/>
+                              <wp:cNvGraphicFramePr>
+                                <a:graphicFrameLocks xmlns:a="http://schemas.openxmlformats.org/drawingml/2006/main" noChangeAspect="1"/>
+                              </wp:cNvGraphicFramePr>
+                              <a:graphic xmlns:a="http://schemas.openxmlformats.org/drawingml/2006/main">
+                                <a:graphicData uri="http://schemas.openxmlformats.org/drawingml/2006/picture">
+                                  <pic:pic xmlns:pic="http://schemas.openxmlformats.org/drawingml/2006/picture">
+                                    <pic:nvPicPr>
+                                      <pic:cNvPr id="1" name=""/>
+                                      <pic:cNvPicPr/>
+                                    </pic:nvPicPr>
+                                    <pic:blipFill>
+                                      <a:blip r:embed="rId9"/>
+                                      <a:stretch>
+                                        <a:fillRect/>
+                                      </a:stretch>
+                                    </pic:blipFill>
+                                    <pic:spPr>
+                                      <a:xfrm rot="10800000" flipV="1">
+                                        <a:off x="0" y="0"/>
+                                        <a:ext cx="140615" cy="144876"/>
+                                      </a:xfrm>
+                                      <a:prstGeom prst="rect">
+                                        <a:avLst/>
+                                      </a:prstGeom>
+                                    </pic:spPr>
+                                  </pic:pic>
+                                </a:graphicData>
+                              </a:graphic>
+                            </wp:inline>
+                          </w:drawing>
+                        </w:r>
+                      </w:p>
+                      <w:p>
+                        <w:pPr>
+                          <w:spacing w:after="0" w:line="240" w:lineRule="auto"/>
+                          <w:rPr>
+                            <w:lang w:val="is-IS"/>
+                          </w:rPr>
+                        </w:pPr>
                       </w:p>
                     </w:txbxContent>
                   </v:textbox>
@@ -1345,184 +2739,6 @@
           <w:noProof/>
         </w:rPr>
       </w:pPr>
-      <w:r>
-        <w:rPr>
-          <w:noProof/>
-        </w:rPr>
-        <mc:AlternateContent>
-          <mc:Choice Requires="wpg">
-            <w:drawing>
-              <wp:anchor distT="0" distB="0" distL="114300" distR="114300" simplePos="0" relativeHeight="251680768" behindDoc="0" locked="0" layoutInCell="1" allowOverlap="1" wp14:anchorId="7DB1D828" wp14:editId="2ABE789C">
-                <wp:simplePos x="0" y="0"/>
-                <wp:positionH relativeFrom="column">
-                  <wp:posOffset>2231136</wp:posOffset>
-                </wp:positionH>
-                <wp:positionV relativeFrom="paragraph">
-                  <wp:posOffset>7595</wp:posOffset>
-                </wp:positionV>
-                <wp:extent cx="1192955" cy="385001"/>
-                <wp:effectExtent l="0" t="0" r="26670" b="15240"/>
-                <wp:wrapNone/>
-                <wp:docPr id="1" name="Group 1"/>
-                <wp:cNvGraphicFramePr/>
-                <a:graphic xmlns:a="http://schemas.openxmlformats.org/drawingml/2006/main">
-                  <a:graphicData uri="http://schemas.microsoft.com/office/word/2010/wordprocessingGroup">
-                    <wpg:wgp>
-                      <wpg:cNvGrpSpPr/>
-                      <wpg:grpSpPr>
-                        <a:xfrm>
-                          <a:off x="0" y="0"/>
-                          <a:ext cx="1192955" cy="385001"/>
-                          <a:chOff x="0" y="0"/>
-                          <a:chExt cx="1192955" cy="385001"/>
-                        </a:xfrm>
-                      </wpg:grpSpPr>
-                      <wps:wsp>
-                        <wps:cNvPr id="2" name="Text Box 2"/>
-                        <wps:cNvSpPr txBox="1"/>
-                        <wps:spPr>
-                          <a:xfrm>
-                            <a:off x="0" y="0"/>
-                            <a:ext cx="1186605" cy="200851"/>
-                          </a:xfrm>
-                          <a:prstGeom prst="rect">
-                            <a:avLst/>
-                          </a:prstGeom>
-                          <a:solidFill>
-                            <a:schemeClr val="lt1"/>
-                          </a:solidFill>
-                          <a:ln w="6350">
-                            <a:noFill/>
-                          </a:ln>
-                        </wps:spPr>
-                        <wps:txbx>
-                          <w:txbxContent>
-                            <w:p>
-                              <w:pPr>
-                                <w:spacing w:after="0" w:line="240" w:lineRule="auto"/>
-                                <w:rPr>
-                                  <w:noProof/>
-                                  <w:lang w:val="is-IS"/>
-                                </w:rPr>
-                              </w:pPr>
-                              <w:r>
-                                <w:rPr>
-                                  <w:noProof/>
-                                  <w:lang w:val="is-IS"/>
-                                </w:rPr>
-                                <w:t>Urls</w:t>
-                              </w:r>
-                            </w:p>
-                          </w:txbxContent>
-                        </wps:txbx>
-                        <wps:bodyPr rot="0" spcFirstLastPara="0" vertOverflow="overflow" horzOverflow="overflow" vert="horz" wrap="square" lIns="36000" tIns="0" rIns="0" bIns="0" numCol="1" spcCol="0" rtlCol="0" fromWordArt="0" anchor="t" anchorCtr="0" forceAA="0" compatLnSpc="1">
-                          <a:prstTxWarp prst="textNoShape">
-                            <a:avLst/>
-                          </a:prstTxWarp>
-                          <a:noAutofit/>
-                        </wps:bodyPr>
-                      </wps:wsp>
-                      <wps:wsp>
-                        <wps:cNvPr id="3" name="Text Box 3"/>
-                        <wps:cNvSpPr txBox="1"/>
-                        <wps:spPr>
-                          <a:xfrm>
-                            <a:off x="6350" y="184150"/>
-                            <a:ext cx="1186605" cy="200851"/>
-                          </a:xfrm>
-                          <a:prstGeom prst="rect">
-                            <a:avLst/>
-                          </a:prstGeom>
-                          <a:solidFill>
-                            <a:schemeClr val="lt1"/>
-                          </a:solidFill>
-                          <a:ln w="6350">
-                            <a:solidFill>
-                              <a:prstClr val="black"/>
-                            </a:solidFill>
-                          </a:ln>
-                        </wps:spPr>
-                        <wps:txbx>
-                          <w:txbxContent>
-                            <w:p>
-                              <w:pPr>
-                                <w:spacing w:after="0" w:line="240" w:lineRule="auto"/>
-                                <w:rPr>
-                                  <w:lang w:val="is-IS"/>
-                                </w:rPr>
-                              </w:pPr>
-                              <w:r>
-                                <w:rPr>
-                                  <w:lang w:val="is-IS"/>
-                                </w:rPr>
-                                <w:t>Url number1 name</w:t>
-                              </w:r>
-                            </w:p>
-                          </w:txbxContent>
-                        </wps:txbx>
-                        <wps:bodyPr rot="0" spcFirstLastPara="0" vertOverflow="overflow" horzOverflow="overflow" vert="horz" wrap="square" lIns="36000" tIns="0" rIns="0" bIns="0" numCol="1" spcCol="0" rtlCol="0" fromWordArt="0" anchor="t" anchorCtr="0" forceAA="0" compatLnSpc="1">
-                          <a:prstTxWarp prst="textNoShape">
-                            <a:avLst/>
-                          </a:prstTxWarp>
-                          <a:noAutofit/>
-                        </wps:bodyPr>
-                      </wps:wsp>
-                    </wpg:wgp>
-                  </a:graphicData>
-                </a:graphic>
-              </wp:anchor>
-            </w:drawing>
-          </mc:Choice>
-          <mc:Fallback>
-            <w:pict>
-              <v:group w14:anchorId="7DB1D828" id="Group 1" o:spid="_x0000_s1047" style="position:absolute;margin-left:175.7pt;margin-top:.6pt;width:93.95pt;height:30.3pt;z-index:251680768" coordsize="11929,3850" o:gfxdata="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">
-                <v:shape id="Text Box 2" o:spid="_x0000_s1048" type="#_x0000_t202" style="position:absolute;width:11866;height:2008;visibility:visible;mso-wrap-style:square;v-text-anchor:top" o:gfxdata="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" fillcolor="white [3201]" stroked="f" strokeweight=".5pt">
-                  <v:textbox inset="1mm,0,0,0">
-                    <w:txbxContent>
-                      <w:p>
-                        <w:pPr>
-                          <w:spacing w:after="0" w:line="240" w:lineRule="auto"/>
-                          <w:rPr>
-                            <w:noProof/>
-                            <w:lang w:val="is-IS"/>
-                          </w:rPr>
-                        </w:pPr>
-                        <w:r>
-                          <w:rPr>
-                            <w:noProof/>
-                            <w:lang w:val="is-IS"/>
-                          </w:rPr>
-                          <w:t>Urls</w:t>
-                        </w:r>
-                      </w:p>
-                    </w:txbxContent>
-                  </v:textbox>
-                </v:shape>
-                <v:shape id="Text Box 3" o:spid="_x0000_s1049" type="#_x0000_t202" style="position:absolute;left:63;top:1841;width:11866;height:2009;visibility:visible;mso-wrap-style:square;v-text-anchor:top" o:gfxdata="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" fillcolor="white [3201]" strokeweight=".5pt">
-                  <v:textbox inset="1mm,0,0,0">
-                    <w:txbxContent>
-                      <w:p>
-                        <w:pPr>
-                          <w:spacing w:after="0" w:line="240" w:lineRule="auto"/>
-                          <w:rPr>
-                            <w:lang w:val="is-IS"/>
-                          </w:rPr>
-                        </w:pPr>
-                        <w:r>
-                          <w:rPr>
-                            <w:lang w:val="is-IS"/>
-                          </w:rPr>
-                          <w:t>Url number1 name</w:t>
-                        </w:r>
-                      </w:p>
-                    </w:txbxContent>
-                  </v:textbox>
-                </v:shape>
-              </v:group>
-            </w:pict>
-          </mc:Fallback>
-        </mc:AlternateContent>
-      </w:r>
     </w:p>
     <w:p>
       <w:pPr>
@@ -1660,8 +2876,8 @@
           </mc:Choice>
           <mc:Fallback>
             <w:pict>
-              <v:group w14:anchorId="7DB1D828" id="Group 10" o:spid="_x0000_s1050" style="position:absolute;margin-left:35.7pt;margin-top:.6pt;width:93.9pt;height:30.3pt;z-index:251684864;mso-position-horizontal-relative:margin" coordsize="11929,3850" o:gfxdata="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">
-                <v:shape id="Text Box 11" o:spid="_x0000_s1051" type="#_x0000_t202" style="position:absolute;width:11866;height:2008;visibility:visible;mso-wrap-style:square;v-text-anchor:top" o:gfxdata="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" fillcolor="white [3201]" stroked="f" strokeweight=".5pt">
+              <v:group w14:anchorId="7DB1D828" id="Group 10" o:spid="_x0000_s1047" style="position:absolute;margin-left:35.7pt;margin-top:.6pt;width:93.9pt;height:30.3pt;z-index:251684864;mso-position-horizontal-relative:margin" coordsize="11929,3850" o:gfxdata="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">
+                <v:shape id="Text Box 11" o:spid="_x0000_s1048" type="#_x0000_t202" style="position:absolute;width:11866;height:2008;visibility:visible;mso-wrap-style:square;v-text-anchor:top" o:gfxdata="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" fillcolor="white [3201]" stroked="f" strokeweight=".5pt">
                   <v:textbox inset="1mm,0,0,0">
                     <w:txbxContent>
                       <w:p>
@@ -1683,7 +2899,7 @@
                     </w:txbxContent>
                   </v:textbox>
                 </v:shape>
-                <v:shape id="Text Box 12" o:spid="_x0000_s1052" type="#_x0000_t202" style="position:absolute;left:63;top:1841;width:11866;height:2009;visibility:visible;mso-wrap-style:square;v-text-anchor:top" o:gfxdata="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" fillcolor="white [3201]" strokeweight=".5pt">
+                <v:shape id="Text Box 12" o:spid="_x0000_s1049" type="#_x0000_t202" style="position:absolute;left:63;top:1841;width:11866;height:2009;visibility:visible;mso-wrap-style:square;v-text-anchor:top" o:gfxdata="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" fillcolor="white [3201]" strokeweight=".5pt">
                   <v:textbox inset="1mm,0,0,0">
                     <w:txbxContent>
                       <w:p>
@@ -1716,8 +2932,6 @@
           <w:noProof/>
         </w:rPr>
       </w:pPr>
-      <w:bookmarkStart w:id="0" w:name="_GoBack"/>
-      <w:bookmarkEnd w:id="0"/>
       <w:r>
         <w:rPr>
           <w:noProof/>
@@ -1851,8 +3065,8 @@
           </mc:Choice>
           <mc:Fallback>
             <w:pict>
-              <v:group w14:anchorId="7DB1D828" id="Group 7" o:spid="_x0000_s1053" style="position:absolute;margin-left:369.8pt;margin-top:.5pt;width:47.8pt;height:30.3pt;z-index:251682816;mso-width-relative:margin" coordsize="11929,3850" o:gfxdata="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">
-                <v:shape id="Text Box 8" o:spid="_x0000_s1054" type="#_x0000_t202" style="position:absolute;width:11866;height:2008;visibility:visible;mso-wrap-style:square;v-text-anchor:top" o:gfxdata="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" fillcolor="white [3201]" stroked="f" strokeweight=".5pt">
+              <v:group w14:anchorId="7DB1D828" id="Group 7" o:spid="_x0000_s1050" style="position:absolute;margin-left:369.8pt;margin-top:.5pt;width:47.8pt;height:30.3pt;z-index:251682816;mso-width-relative:margin" coordsize="11929,3850" o:gfxdata="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">
+                <v:shape id="Text Box 8" o:spid="_x0000_s1051" type="#_x0000_t202" style="position:absolute;width:11866;height:2008;visibility:visible;mso-wrap-style:square;v-text-anchor:top" o:gfxdata="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" fillcolor="white [3201]" stroked="f" strokeweight=".5pt">
                   <v:textbox inset="1mm,0,0,0">
                     <w:txbxContent>
                       <w:p>
@@ -1874,7 +3088,7 @@
                     </w:txbxContent>
                   </v:textbox>
                 </v:shape>
-                <v:shape id="Text Box 9" o:spid="_x0000_s1055" type="#_x0000_t202" style="position:absolute;left:63;top:1841;width:11866;height:2009;visibility:visible;mso-wrap-style:square;v-text-anchor:top" o:gfxdata="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" fillcolor="white [3201]" strokeweight=".5pt">
+                <v:shape id="Text Box 9" o:spid="_x0000_s1052" type="#_x0000_t202" style="position:absolute;left:63;top:1841;width:11866;height:2009;visibility:visible;mso-wrap-style:square;v-text-anchor:top" o:gfxdata="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" fillcolor="white [3201]" strokeweight=".5pt">
                   <v:textbox inset="1mm,0,0,0">
                     <w:txbxContent>
                       <w:p>
@@ -2032,8 +3246,8 @@
           </mc:Choice>
           <mc:Fallback>
             <w:pict>
-              <v:group w14:anchorId="455CDBF5" id="Group 17" o:spid="_x0000_s1056" style="position:absolute;margin-left:173.95pt;margin-top:14.9pt;width:146.9pt;height:30.3pt;z-index:251666432;mso-width-relative:margin" coordsize="11929,3850" o:gfxdata="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">
-                <v:shape id="Text Box 18" o:spid="_x0000_s1057" type="#_x0000_t202" style="position:absolute;width:11866;height:2008;visibility:visible;mso-wrap-style:square;v-text-anchor:top" o:gfxdata="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" fillcolor="white [3201]" stroked="f" strokeweight=".5pt">
+              <v:group w14:anchorId="455CDBF5" id="Group 17" o:spid="_x0000_s1053" style="position:absolute;margin-left:173.95pt;margin-top:14.9pt;width:146.9pt;height:30.3pt;z-index:251666432;mso-width-relative:margin" coordsize="11929,3850" o:gfxdata="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">
+                <v:shape id="Text Box 18" o:spid="_x0000_s1054" type="#_x0000_t202" style="position:absolute;width:11866;height:2008;visibility:visible;mso-wrap-style:square;v-text-anchor:top" o:gfxdata="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" fillcolor="white [3201]" stroked="f" strokeweight=".5pt">
                   <v:textbox inset="1mm,0,0,0">
                     <w:txbxContent>
                       <w:p>
@@ -2055,7 +3269,7 @@
                     </w:txbxContent>
                   </v:textbox>
                 </v:shape>
-                <v:shape id="Text Box 19" o:spid="_x0000_s1058" type="#_x0000_t202" style="position:absolute;left:63;top:1841;width:11866;height:2009;visibility:visible;mso-wrap-style:square;v-text-anchor:top" o:gfxdata="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" fillcolor="white [3201]" strokeweight=".5pt">
+                <v:shape id="Text Box 19" o:spid="_x0000_s1055" type="#_x0000_t202" style="position:absolute;left:63;top:1841;width:11866;height:2009;visibility:visible;mso-wrap-style:square;v-text-anchor:top" o:gfxdata="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" fillcolor="white [3201]" strokeweight=".5pt">
                   <v:textbox inset="1mm,0,0,0">
                     <w:txbxContent>
                       <w:p>
@@ -2216,8 +3430,8 @@
           </mc:Choice>
           <mc:Fallback>
             <w:pict>
-              <v:group w14:anchorId="455CDBF5" id="Group 23" o:spid="_x0000_s1059" style="position:absolute;margin-left:32pt;margin-top:16.3pt;width:93.9pt;height:30.3pt;z-index:251670528;mso-width-relative:margin;mso-height-relative:margin" coordsize="11929,3850" o:gfxdata="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">
-                <v:shape id="Text Box 24" o:spid="_x0000_s1060" type="#_x0000_t202" style="position:absolute;width:11866;height:2008;visibility:visible;mso-wrap-style:square;v-text-anchor:top" o:gfxdata="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" fillcolor="white [3201]" stroked="f" strokeweight=".5pt">
+              <v:group w14:anchorId="455CDBF5" id="Group 23" o:spid="_x0000_s1056" style="position:absolute;margin-left:32pt;margin-top:16.3pt;width:93.9pt;height:30.3pt;z-index:251670528;mso-width-relative:margin;mso-height-relative:margin" coordsize="11929,3850" o:gfxdata="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">
+                <v:shape id="Text Box 24" o:spid="_x0000_s1057" type="#_x0000_t202" style="position:absolute;width:11866;height:2008;visibility:visible;mso-wrap-style:square;v-text-anchor:top" o:gfxdata="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" fillcolor="white [3201]" stroked="f" strokeweight=".5pt">
                   <v:textbox inset="1mm,0,0,0">
                     <w:txbxContent>
                       <w:p>
@@ -2239,7 +3453,7 @@
                     </w:txbxContent>
                   </v:textbox>
                 </v:shape>
-                <v:shape id="Text Box 25" o:spid="_x0000_s1061" type="#_x0000_t202" style="position:absolute;left:63;top:1841;width:11866;height:2009;visibility:visible;mso-wrap-style:square;v-text-anchor:top" o:gfxdata="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" fillcolor="white [3201]" strokeweight=".5pt">
+                <v:shape id="Text Box 25" o:spid="_x0000_s1058" type="#_x0000_t202" style="position:absolute;left:63;top:1841;width:11866;height:2009;visibility:visible;mso-wrap-style:square;v-text-anchor:top" o:gfxdata="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" fillcolor="white [3201]" strokeweight=".5pt">
                   <v:textbox inset="1mm,0,0,0">
                     <w:txbxContent>
                       <w:p>
@@ -2271,6 +3485,8 @@
           <w:noProof/>
         </w:rPr>
       </w:pPr>
+      <w:bookmarkStart w:id="0" w:name="_GoBack"/>
+      <w:bookmarkEnd w:id="0"/>
     </w:p>
     <w:p>
       <w:pPr>
@@ -2408,8 +3624,8 @@
           </mc:Choice>
           <mc:Fallback>
             <w:pict>
-              <v:group w14:anchorId="7DB1D828" id="Group 13" o:spid="_x0000_s1062" style="position:absolute;margin-left:376.7pt;margin-top:11.45pt;width:93.95pt;height:30.3pt;z-index:251686912" coordsize="11929,3850" o:gfxdata="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">
-                <v:shape id="Text Box 38" o:spid="_x0000_s1063" type="#_x0000_t202" style="position:absolute;width:11866;height:2008;visibility:visible;mso-wrap-style:square;v-text-anchor:top" o:gfxdata="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" fillcolor="white [3201]" stroked="f" strokeweight=".5pt">
+              <v:group w14:anchorId="7DB1D828" id="Group 13" o:spid="_x0000_s1059" style="position:absolute;margin-left:376.7pt;margin-top:11.45pt;width:93.95pt;height:30.3pt;z-index:251686912" coordsize="11929,3850" o:gfxdata="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">
+                <v:shape id="Text Box 38" o:spid="_x0000_s1060" type="#_x0000_t202" style="position:absolute;width:11866;height:2008;visibility:visible;mso-wrap-style:square;v-text-anchor:top" o:gfxdata="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" fillcolor="white [3201]" stroked="f" strokeweight=".5pt">
                   <v:textbox inset="1mm,0,0,0">
                     <w:txbxContent>
                       <w:p>
@@ -2431,7 +3647,7 @@
                     </w:txbxContent>
                   </v:textbox>
                 </v:shape>
-                <v:shape id="Text Box 39" o:spid="_x0000_s1064" type="#_x0000_t202" style="position:absolute;left:63;top:1841;width:11866;height:2009;visibility:visible;mso-wrap-style:square;v-text-anchor:top" o:gfxdata="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" fillcolor="white [3201]" strokeweight=".5pt">
+                <v:shape id="Text Box 39" o:spid="_x0000_s1061" type="#_x0000_t202" style="position:absolute;left:63;top:1841;width:11866;height:2009;visibility:visible;mso-wrap-style:square;v-text-anchor:top" o:gfxdata="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" fillcolor="white [3201]" strokeweight=".5pt">
                   <v:textbox inset="1mm,0,0,0">
                     <w:txbxContent>
                       <w:p>
@@ -2470,6 +3686,1578 @@
           <w:noProof/>
         </w:rPr>
       </w:pPr>
+      <w:r>
+        <w:rPr>
+          <w:noProof/>
+        </w:rPr>
+        <mc:AlternateContent>
+          <mc:Choice Requires="wpg">
+            <w:drawing>
+              <wp:anchor distT="0" distB="0" distL="114300" distR="114300" simplePos="0" relativeHeight="251688960" behindDoc="0" locked="0" layoutInCell="1" allowOverlap="1" wp14:anchorId="08B4C3D7" wp14:editId="19C9CD4C">
+                <wp:simplePos x="0" y="0"/>
+                <wp:positionH relativeFrom="column">
+                  <wp:posOffset>2355494</wp:posOffset>
+                </wp:positionH>
+                <wp:positionV relativeFrom="paragraph">
+                  <wp:posOffset>14173</wp:posOffset>
+                </wp:positionV>
+                <wp:extent cx="1587398" cy="1057716"/>
+                <wp:effectExtent l="0" t="0" r="13335" b="28575"/>
+                <wp:wrapNone/>
+                <wp:docPr id="61" name="Group 61"/>
+                <wp:cNvGraphicFramePr/>
+                <a:graphic xmlns:a="http://schemas.openxmlformats.org/drawingml/2006/main">
+                  <a:graphicData uri="http://schemas.microsoft.com/office/word/2010/wordprocessingGroup">
+                    <wpg:wgp>
+                      <wpg:cNvGrpSpPr/>
+                      <wpg:grpSpPr>
+                        <a:xfrm>
+                          <a:off x="0" y="0"/>
+                          <a:ext cx="1587398" cy="1057716"/>
+                          <a:chOff x="0" y="0"/>
+                          <a:chExt cx="1587398" cy="1057716"/>
+                        </a:xfrm>
+                      </wpg:grpSpPr>
+                      <wps:wsp>
+                        <wps:cNvPr id="62" name="Text Box 62"/>
+                        <wps:cNvSpPr txBox="1"/>
+                        <wps:spPr>
+                          <a:xfrm>
+                            <a:off x="0" y="0"/>
+                            <a:ext cx="1186605" cy="200851"/>
+                          </a:xfrm>
+                          <a:prstGeom prst="rect">
+                            <a:avLst/>
+                          </a:prstGeom>
+                          <a:solidFill>
+                            <a:schemeClr val="lt1"/>
+                          </a:solidFill>
+                          <a:ln w="6350">
+                            <a:noFill/>
+                          </a:ln>
+                        </wps:spPr>
+                        <wps:txbx>
+                          <w:txbxContent>
+                            <w:p>
+                              <w:pPr>
+                                <w:spacing w:after="0" w:line="240" w:lineRule="auto"/>
+                                <w:rPr>
+                                  <w:noProof/>
+                                  <w:lang w:val="is-IS"/>
+                                </w:rPr>
+                              </w:pPr>
+                              <w:r>
+                                <w:rPr>
+                                  <w:noProof/>
+                                  <w:lang w:val="is-IS"/>
+                                </w:rPr>
+                                <w:t>Urls</w:t>
+                              </w:r>
+                            </w:p>
+                          </w:txbxContent>
+                        </wps:txbx>
+                        <wps:bodyPr rot="0" spcFirstLastPara="0" vertOverflow="overflow" horzOverflow="overflow" vert="horz" wrap="square" lIns="36000" tIns="0" rIns="0" bIns="0" numCol="1" spcCol="0" rtlCol="0" fromWordArt="0" anchor="t" anchorCtr="0" forceAA="0" compatLnSpc="1">
+                          <a:prstTxWarp prst="textNoShape">
+                            <a:avLst/>
+                          </a:prstTxWarp>
+                          <a:noAutofit/>
+                        </wps:bodyPr>
+                      </wps:wsp>
+                      <wps:wsp>
+                        <wps:cNvPr id="63" name="Text Box 63"/>
+                        <wps:cNvSpPr txBox="1"/>
+                        <wps:spPr>
+                          <a:xfrm>
+                            <a:off x="6346" y="183966"/>
+                            <a:ext cx="1581052" cy="873750"/>
+                          </a:xfrm>
+                          <a:prstGeom prst="rect">
+                            <a:avLst/>
+                          </a:prstGeom>
+                          <a:solidFill>
+                            <a:schemeClr val="lt1"/>
+                          </a:solidFill>
+                          <a:ln w="6350">
+                            <a:solidFill>
+                              <a:prstClr val="black"/>
+                            </a:solidFill>
+                          </a:ln>
+                        </wps:spPr>
+                        <wps:txbx>
+                          <w:txbxContent>
+                            <w:p>
+                              <w:pPr>
+                                <w:spacing w:after="0" w:line="240" w:lineRule="auto"/>
+                                <w:rPr>
+                                  <w:lang w:val="is-IS"/>
+                                </w:rPr>
+                              </w:pPr>
+                              <w:r>
+                                <w:rPr>
+                                  <w:lang w:val="is-IS"/>
+                                </w:rPr>
+                                <w:t xml:space="preserve">Url number 1.pdf    </w:t>
+                              </w:r>
+                              <w:r>
+                                <w:rPr>
+                                  <w:noProof/>
+                                </w:rPr>
+                                <w:drawing>
+                                  <wp:inline distT="0" distB="0" distL="0" distR="0" wp14:anchorId="2049DE42" wp14:editId="4CE04A44">
+                                    <wp:extent cx="105711" cy="110233"/>
+                                    <wp:effectExtent l="0" t="0" r="8890" b="4445"/>
+                                    <wp:docPr id="64" name="Picture 64"/>
+                                    <wp:cNvGraphicFramePr>
+                                      <a:graphicFrameLocks xmlns:a="http://schemas.openxmlformats.org/drawingml/2006/main" noChangeAspect="1"/>
+                                    </wp:cNvGraphicFramePr>
+                                    <a:graphic xmlns:a="http://schemas.openxmlformats.org/drawingml/2006/main">
+                                      <a:graphicData uri="http://schemas.openxmlformats.org/drawingml/2006/picture">
+                                        <pic:pic xmlns:pic="http://schemas.openxmlformats.org/drawingml/2006/picture">
+                                          <pic:nvPicPr>
+                                            <pic:cNvPr id="1" name=""/>
+                                            <pic:cNvPicPr/>
+                                          </pic:nvPicPr>
+                                          <pic:blipFill>
+                                            <a:blip r:embed="rId7"/>
+                                            <a:stretch>
+                                              <a:fillRect/>
+                                            </a:stretch>
+                                          </pic:blipFill>
+                                          <pic:spPr>
+                                            <a:xfrm>
+                                              <a:off x="0" y="0"/>
+                                              <a:ext cx="115861" cy="120817"/>
+                                            </a:xfrm>
+                                            <a:prstGeom prst="rect">
+                                              <a:avLst/>
+                                            </a:prstGeom>
+                                          </pic:spPr>
+                                        </pic:pic>
+                                      </a:graphicData>
+                                    </a:graphic>
+                                  </wp:inline>
+                                </w:drawing>
+                              </w:r>
+                              <w:r>
+                                <w:rPr>
+                                  <w:noProof/>
+                                </w:rPr>
+                                <w:drawing>
+                                  <wp:inline distT="0" distB="0" distL="0" distR="0" wp14:anchorId="538DE6B2" wp14:editId="05D82C42">
+                                    <wp:extent cx="95140" cy="113030"/>
+                                    <wp:effectExtent l="0" t="0" r="635" b="1270"/>
+                                    <wp:docPr id="65" name="Picture 65"/>
+                                    <wp:cNvGraphicFramePr>
+                                      <a:graphicFrameLocks xmlns:a="http://schemas.openxmlformats.org/drawingml/2006/main" noChangeAspect="1"/>
+                                    </wp:cNvGraphicFramePr>
+                                    <a:graphic xmlns:a="http://schemas.openxmlformats.org/drawingml/2006/main">
+                                      <a:graphicData uri="http://schemas.openxmlformats.org/drawingml/2006/picture">
+                                        <pic:pic xmlns:pic="http://schemas.openxmlformats.org/drawingml/2006/picture">
+                                          <pic:nvPicPr>
+                                            <pic:cNvPr id="1" name=""/>
+                                            <pic:cNvPicPr/>
+                                          </pic:nvPicPr>
+                                          <pic:blipFill>
+                                            <a:blip r:embed="rId8"/>
+                                            <a:stretch>
+                                              <a:fillRect/>
+                                            </a:stretch>
+                                          </pic:blipFill>
+                                          <pic:spPr>
+                                            <a:xfrm>
+                                              <a:off x="0" y="0"/>
+                                              <a:ext cx="113504" cy="134848"/>
+                                            </a:xfrm>
+                                            <a:prstGeom prst="rect">
+                                              <a:avLst/>
+                                            </a:prstGeom>
+                                          </pic:spPr>
+                                        </pic:pic>
+                                      </a:graphicData>
+                                    </a:graphic>
+                                  </wp:inline>
+                                </w:drawing>
+                              </w:r>
+                              <w:r>
+                                <w:rPr>
+                                  <w:lang w:val="is-IS"/>
+                                </w:rPr>
+                                <w:t xml:space="preserve"> </w:t>
+                              </w:r>
+                              <w:r>
+                                <w:rPr>
+                                  <w:noProof/>
+                                </w:rPr>
+                                <w:drawing>
+                                  <wp:inline distT="0" distB="0" distL="0" distR="0" wp14:anchorId="5126A18A" wp14:editId="52100280">
+                                    <wp:extent cx="104775" cy="107950"/>
+                                    <wp:effectExtent l="0" t="0" r="9525" b="6350"/>
+                                    <wp:docPr id="66" name="Picture 66"/>
+                                    <wp:cNvGraphicFramePr>
+                                      <a:graphicFrameLocks xmlns:a="http://schemas.openxmlformats.org/drawingml/2006/main" noChangeAspect="1"/>
+                                    </wp:cNvGraphicFramePr>
+                                    <a:graphic xmlns:a="http://schemas.openxmlformats.org/drawingml/2006/main">
+                                      <a:graphicData uri="http://schemas.openxmlformats.org/drawingml/2006/picture">
+                                        <pic:pic xmlns:pic="http://schemas.openxmlformats.org/drawingml/2006/picture">
+                                          <pic:nvPicPr>
+                                            <pic:cNvPr id="1" name=""/>
+                                            <pic:cNvPicPr/>
+                                          </pic:nvPicPr>
+                                          <pic:blipFill>
+                                            <a:blip r:embed="rId9"/>
+                                            <a:stretch>
+                                              <a:fillRect/>
+                                            </a:stretch>
+                                          </pic:blipFill>
+                                          <pic:spPr>
+                                            <a:xfrm rot="10800000" flipV="1">
+                                              <a:off x="0" y="0"/>
+                                              <a:ext cx="140615" cy="144876"/>
+                                            </a:xfrm>
+                                            <a:prstGeom prst="rect">
+                                              <a:avLst/>
+                                            </a:prstGeom>
+                                          </pic:spPr>
+                                        </pic:pic>
+                                      </a:graphicData>
+                                    </a:graphic>
+                                  </wp:inline>
+                                </w:drawing>
+                              </w:r>
+                            </w:p>
+                            <w:p>
+                              <w:pPr>
+                                <w:spacing w:after="0" w:line="240" w:lineRule="auto"/>
+                                <w:rPr>
+                                  <w:lang w:val="is-IS"/>
+                                </w:rPr>
+                              </w:pPr>
+                              <w:r>
+                                <w:rPr>
+                                  <w:lang w:val="is-IS"/>
+                                </w:rPr>
+                                <w:t xml:space="preserve">Url number 2.pdf    </w:t>
+                              </w:r>
+                              <w:r>
+                                <w:rPr>
+                                  <w:noProof/>
+                                </w:rPr>
+                                <w:drawing>
+                                  <wp:inline distT="0" distB="0" distL="0" distR="0" wp14:anchorId="4B3CBA65" wp14:editId="73C7A2FC">
+                                    <wp:extent cx="105711" cy="110233"/>
+                                    <wp:effectExtent l="0" t="0" r="8890" b="4445"/>
+                                    <wp:docPr id="67" name="Picture 67"/>
+                                    <wp:cNvGraphicFramePr>
+                                      <a:graphicFrameLocks xmlns:a="http://schemas.openxmlformats.org/drawingml/2006/main" noChangeAspect="1"/>
+                                    </wp:cNvGraphicFramePr>
+                                    <a:graphic xmlns:a="http://schemas.openxmlformats.org/drawingml/2006/main">
+                                      <a:graphicData uri="http://schemas.openxmlformats.org/drawingml/2006/picture">
+                                        <pic:pic xmlns:pic="http://schemas.openxmlformats.org/drawingml/2006/picture">
+                                          <pic:nvPicPr>
+                                            <pic:cNvPr id="1" name=""/>
+                                            <pic:cNvPicPr/>
+                                          </pic:nvPicPr>
+                                          <pic:blipFill>
+                                            <a:blip r:embed="rId7"/>
+                                            <a:stretch>
+                                              <a:fillRect/>
+                                            </a:stretch>
+                                          </pic:blipFill>
+                                          <pic:spPr>
+                                            <a:xfrm>
+                                              <a:off x="0" y="0"/>
+                                              <a:ext cx="115861" cy="120817"/>
+                                            </a:xfrm>
+                                            <a:prstGeom prst="rect">
+                                              <a:avLst/>
+                                            </a:prstGeom>
+                                          </pic:spPr>
+                                        </pic:pic>
+                                      </a:graphicData>
+                                    </a:graphic>
+                                  </wp:inline>
+                                </w:drawing>
+                              </w:r>
+                              <w:r>
+                                <w:rPr>
+                                  <w:noProof/>
+                                </w:rPr>
+                                <w:drawing>
+                                  <wp:inline distT="0" distB="0" distL="0" distR="0" wp14:anchorId="4CC485C6" wp14:editId="2A4CC9E2">
+                                    <wp:extent cx="95140" cy="113030"/>
+                                    <wp:effectExtent l="0" t="0" r="635" b="1270"/>
+                                    <wp:docPr id="68" name="Picture 68"/>
+                                    <wp:cNvGraphicFramePr>
+                                      <a:graphicFrameLocks xmlns:a="http://schemas.openxmlformats.org/drawingml/2006/main" noChangeAspect="1"/>
+                                    </wp:cNvGraphicFramePr>
+                                    <a:graphic xmlns:a="http://schemas.openxmlformats.org/drawingml/2006/main">
+                                      <a:graphicData uri="http://schemas.openxmlformats.org/drawingml/2006/picture">
+                                        <pic:pic xmlns:pic="http://schemas.openxmlformats.org/drawingml/2006/picture">
+                                          <pic:nvPicPr>
+                                            <pic:cNvPr id="1" name=""/>
+                                            <pic:cNvPicPr/>
+                                          </pic:nvPicPr>
+                                          <pic:blipFill>
+                                            <a:blip r:embed="rId8"/>
+                                            <a:stretch>
+                                              <a:fillRect/>
+                                            </a:stretch>
+                                          </pic:blipFill>
+                                          <pic:spPr>
+                                            <a:xfrm>
+                                              <a:off x="0" y="0"/>
+                                              <a:ext cx="113504" cy="134848"/>
+                                            </a:xfrm>
+                                            <a:prstGeom prst="rect">
+                                              <a:avLst/>
+                                            </a:prstGeom>
+                                          </pic:spPr>
+                                        </pic:pic>
+                                      </a:graphicData>
+                                    </a:graphic>
+                                  </wp:inline>
+                                </w:drawing>
+                              </w:r>
+                              <w:r>
+                                <w:rPr>
+                                  <w:lang w:val="is-IS"/>
+                                </w:rPr>
+                                <w:t xml:space="preserve"> </w:t>
+                              </w:r>
+                              <w:r>
+                                <w:rPr>
+                                  <w:noProof/>
+                                </w:rPr>
+                                <w:drawing>
+                                  <wp:inline distT="0" distB="0" distL="0" distR="0" wp14:anchorId="5EE9AB7B" wp14:editId="4564795B">
+                                    <wp:extent cx="104775" cy="107950"/>
+                                    <wp:effectExtent l="0" t="0" r="9525" b="6350"/>
+                                    <wp:docPr id="69" name="Picture 69"/>
+                                    <wp:cNvGraphicFramePr>
+                                      <a:graphicFrameLocks xmlns:a="http://schemas.openxmlformats.org/drawingml/2006/main" noChangeAspect="1"/>
+                                    </wp:cNvGraphicFramePr>
+                                    <a:graphic xmlns:a="http://schemas.openxmlformats.org/drawingml/2006/main">
+                                      <a:graphicData uri="http://schemas.openxmlformats.org/drawingml/2006/picture">
+                                        <pic:pic xmlns:pic="http://schemas.openxmlformats.org/drawingml/2006/picture">
+                                          <pic:nvPicPr>
+                                            <pic:cNvPr id="1" name=""/>
+                                            <pic:cNvPicPr/>
+                                          </pic:nvPicPr>
+                                          <pic:blipFill>
+                                            <a:blip r:embed="rId9"/>
+                                            <a:stretch>
+                                              <a:fillRect/>
+                                            </a:stretch>
+                                          </pic:blipFill>
+                                          <pic:spPr>
+                                            <a:xfrm rot="10800000" flipV="1">
+                                              <a:off x="0" y="0"/>
+                                              <a:ext cx="140615" cy="144876"/>
+                                            </a:xfrm>
+                                            <a:prstGeom prst="rect">
+                                              <a:avLst/>
+                                            </a:prstGeom>
+                                          </pic:spPr>
+                                        </pic:pic>
+                                      </a:graphicData>
+                                    </a:graphic>
+                                  </wp:inline>
+                                </w:drawing>
+                              </w:r>
+                            </w:p>
+                            <w:p>
+                              <w:pPr>
+                                <w:spacing w:after="0" w:line="240" w:lineRule="auto"/>
+                                <w:rPr>
+                                  <w:lang w:val="is-IS"/>
+                                </w:rPr>
+                              </w:pPr>
+                              <w:r>
+                                <w:rPr>
+                                  <w:lang w:val="is-IS"/>
+                                </w:rPr>
+                                <w:t xml:space="preserve">Url number 3.pdf    </w:t>
+                              </w:r>
+                              <w:r>
+                                <w:rPr>
+                                  <w:noProof/>
+                                </w:rPr>
+                                <w:drawing>
+                                  <wp:inline distT="0" distB="0" distL="0" distR="0" wp14:anchorId="3A907293" wp14:editId="52883510">
+                                    <wp:extent cx="105711" cy="110233"/>
+                                    <wp:effectExtent l="0" t="0" r="8890" b="4445"/>
+                                    <wp:docPr id="70" name="Picture 70"/>
+                                    <wp:cNvGraphicFramePr>
+                                      <a:graphicFrameLocks xmlns:a="http://schemas.openxmlformats.org/drawingml/2006/main" noChangeAspect="1"/>
+                                    </wp:cNvGraphicFramePr>
+                                    <a:graphic xmlns:a="http://schemas.openxmlformats.org/drawingml/2006/main">
+                                      <a:graphicData uri="http://schemas.openxmlformats.org/drawingml/2006/picture">
+                                        <pic:pic xmlns:pic="http://schemas.openxmlformats.org/drawingml/2006/picture">
+                                          <pic:nvPicPr>
+                                            <pic:cNvPr id="1" name=""/>
+                                            <pic:cNvPicPr/>
+                                          </pic:nvPicPr>
+                                          <pic:blipFill>
+                                            <a:blip r:embed="rId7"/>
+                                            <a:stretch>
+                                              <a:fillRect/>
+                                            </a:stretch>
+                                          </pic:blipFill>
+                                          <pic:spPr>
+                                            <a:xfrm>
+                                              <a:off x="0" y="0"/>
+                                              <a:ext cx="115861" cy="120817"/>
+                                            </a:xfrm>
+                                            <a:prstGeom prst="rect">
+                                              <a:avLst/>
+                                            </a:prstGeom>
+                                          </pic:spPr>
+                                        </pic:pic>
+                                      </a:graphicData>
+                                    </a:graphic>
+                                  </wp:inline>
+                                </w:drawing>
+                              </w:r>
+                              <w:r>
+                                <w:rPr>
+                                  <w:noProof/>
+                                </w:rPr>
+                                <w:drawing>
+                                  <wp:inline distT="0" distB="0" distL="0" distR="0" wp14:anchorId="4E68817A" wp14:editId="1A3BF6EB">
+                                    <wp:extent cx="95140" cy="113030"/>
+                                    <wp:effectExtent l="0" t="0" r="635" b="1270"/>
+                                    <wp:docPr id="71" name="Picture 71"/>
+                                    <wp:cNvGraphicFramePr>
+                                      <a:graphicFrameLocks xmlns:a="http://schemas.openxmlformats.org/drawingml/2006/main" noChangeAspect="1"/>
+                                    </wp:cNvGraphicFramePr>
+                                    <a:graphic xmlns:a="http://schemas.openxmlformats.org/drawingml/2006/main">
+                                      <a:graphicData uri="http://schemas.openxmlformats.org/drawingml/2006/picture">
+                                        <pic:pic xmlns:pic="http://schemas.openxmlformats.org/drawingml/2006/picture">
+                                          <pic:nvPicPr>
+                                            <pic:cNvPr id="1" name=""/>
+                                            <pic:cNvPicPr/>
+                                          </pic:nvPicPr>
+                                          <pic:blipFill>
+                                            <a:blip r:embed="rId8"/>
+                                            <a:stretch>
+                                              <a:fillRect/>
+                                            </a:stretch>
+                                          </pic:blipFill>
+                                          <pic:spPr>
+                                            <a:xfrm>
+                                              <a:off x="0" y="0"/>
+                                              <a:ext cx="113504" cy="134848"/>
+                                            </a:xfrm>
+                                            <a:prstGeom prst="rect">
+                                              <a:avLst/>
+                                            </a:prstGeom>
+                                          </pic:spPr>
+                                        </pic:pic>
+                                      </a:graphicData>
+                                    </a:graphic>
+                                  </wp:inline>
+                                </w:drawing>
+                              </w:r>
+                              <w:r>
+                                <w:rPr>
+                                  <w:lang w:val="is-IS"/>
+                                </w:rPr>
+                                <w:t xml:space="preserve"> </w:t>
+                              </w:r>
+                              <w:r>
+                                <w:rPr>
+                                  <w:noProof/>
+                                </w:rPr>
+                                <w:drawing>
+                                  <wp:inline distT="0" distB="0" distL="0" distR="0" wp14:anchorId="097C67CC" wp14:editId="04A6A919">
+                                    <wp:extent cx="104775" cy="107950"/>
+                                    <wp:effectExtent l="0" t="0" r="9525" b="6350"/>
+                                    <wp:docPr id="72" name="Picture 72"/>
+                                    <wp:cNvGraphicFramePr>
+                                      <a:graphicFrameLocks xmlns:a="http://schemas.openxmlformats.org/drawingml/2006/main" noChangeAspect="1"/>
+                                    </wp:cNvGraphicFramePr>
+                                    <a:graphic xmlns:a="http://schemas.openxmlformats.org/drawingml/2006/main">
+                                      <a:graphicData uri="http://schemas.openxmlformats.org/drawingml/2006/picture">
+                                        <pic:pic xmlns:pic="http://schemas.openxmlformats.org/drawingml/2006/picture">
+                                          <pic:nvPicPr>
+                                            <pic:cNvPr id="1" name=""/>
+                                            <pic:cNvPicPr/>
+                                          </pic:nvPicPr>
+                                          <pic:blipFill>
+                                            <a:blip r:embed="rId9"/>
+                                            <a:stretch>
+                                              <a:fillRect/>
+                                            </a:stretch>
+                                          </pic:blipFill>
+                                          <pic:spPr>
+                                            <a:xfrm rot="10800000" flipV="1">
+                                              <a:off x="0" y="0"/>
+                                              <a:ext cx="140615" cy="144876"/>
+                                            </a:xfrm>
+                                            <a:prstGeom prst="rect">
+                                              <a:avLst/>
+                                            </a:prstGeom>
+                                          </pic:spPr>
+                                        </pic:pic>
+                                      </a:graphicData>
+                                    </a:graphic>
+                                  </wp:inline>
+                                </w:drawing>
+                              </w:r>
+                            </w:p>
+                            <w:p>
+                              <w:pPr>
+                                <w:spacing w:after="0" w:line="240" w:lineRule="auto"/>
+                                <w:rPr>
+                                  <w:lang w:val="is-IS"/>
+                                </w:rPr>
+                              </w:pPr>
+                              <w:r>
+                                <w:rPr>
+                                  <w:lang w:val="is-IS"/>
+                                </w:rPr>
+                                <w:t xml:space="preserve">Url number 4.pdf    </w:t>
+                              </w:r>
+                              <w:r>
+                                <w:rPr>
+                                  <w:noProof/>
+                                </w:rPr>
+                                <w:drawing>
+                                  <wp:inline distT="0" distB="0" distL="0" distR="0" wp14:anchorId="08B1C91A" wp14:editId="277C9395">
+                                    <wp:extent cx="105711" cy="110233"/>
+                                    <wp:effectExtent l="0" t="0" r="8890" b="4445"/>
+                                    <wp:docPr id="73" name="Picture 73"/>
+                                    <wp:cNvGraphicFramePr>
+                                      <a:graphicFrameLocks xmlns:a="http://schemas.openxmlformats.org/drawingml/2006/main" noChangeAspect="1"/>
+                                    </wp:cNvGraphicFramePr>
+                                    <a:graphic xmlns:a="http://schemas.openxmlformats.org/drawingml/2006/main">
+                                      <a:graphicData uri="http://schemas.openxmlformats.org/drawingml/2006/picture">
+                                        <pic:pic xmlns:pic="http://schemas.openxmlformats.org/drawingml/2006/picture">
+                                          <pic:nvPicPr>
+                                            <pic:cNvPr id="1" name=""/>
+                                            <pic:cNvPicPr/>
+                                          </pic:nvPicPr>
+                                          <pic:blipFill>
+                                            <a:blip r:embed="rId7"/>
+                                            <a:stretch>
+                                              <a:fillRect/>
+                                            </a:stretch>
+                                          </pic:blipFill>
+                                          <pic:spPr>
+                                            <a:xfrm>
+                                              <a:off x="0" y="0"/>
+                                              <a:ext cx="115861" cy="120817"/>
+                                            </a:xfrm>
+                                            <a:prstGeom prst="rect">
+                                              <a:avLst/>
+                                            </a:prstGeom>
+                                          </pic:spPr>
+                                        </pic:pic>
+                                      </a:graphicData>
+                                    </a:graphic>
+                                  </wp:inline>
+                                </w:drawing>
+                              </w:r>
+                              <w:r>
+                                <w:rPr>
+                                  <w:noProof/>
+                                </w:rPr>
+                                <w:drawing>
+                                  <wp:inline distT="0" distB="0" distL="0" distR="0" wp14:anchorId="71368A40" wp14:editId="5462B242">
+                                    <wp:extent cx="95140" cy="113030"/>
+                                    <wp:effectExtent l="0" t="0" r="635" b="1270"/>
+                                    <wp:docPr id="74" name="Picture 74"/>
+                                    <wp:cNvGraphicFramePr>
+                                      <a:graphicFrameLocks xmlns:a="http://schemas.openxmlformats.org/drawingml/2006/main" noChangeAspect="1"/>
+                                    </wp:cNvGraphicFramePr>
+                                    <a:graphic xmlns:a="http://schemas.openxmlformats.org/drawingml/2006/main">
+                                      <a:graphicData uri="http://schemas.openxmlformats.org/drawingml/2006/picture">
+                                        <pic:pic xmlns:pic="http://schemas.openxmlformats.org/drawingml/2006/picture">
+                                          <pic:nvPicPr>
+                                            <pic:cNvPr id="1" name=""/>
+                                            <pic:cNvPicPr/>
+                                          </pic:nvPicPr>
+                                          <pic:blipFill>
+                                            <a:blip r:embed="rId8"/>
+                                            <a:stretch>
+                                              <a:fillRect/>
+                                            </a:stretch>
+                                          </pic:blipFill>
+                                          <pic:spPr>
+                                            <a:xfrm>
+                                              <a:off x="0" y="0"/>
+                                              <a:ext cx="113504" cy="134848"/>
+                                            </a:xfrm>
+                                            <a:prstGeom prst="rect">
+                                              <a:avLst/>
+                                            </a:prstGeom>
+                                          </pic:spPr>
+                                        </pic:pic>
+                                      </a:graphicData>
+                                    </a:graphic>
+                                  </wp:inline>
+                                </w:drawing>
+                              </w:r>
+                              <w:r>
+                                <w:rPr>
+                                  <w:lang w:val="is-IS"/>
+                                </w:rPr>
+                                <w:t xml:space="preserve"> </w:t>
+                              </w:r>
+                              <w:r>
+                                <w:rPr>
+                                  <w:noProof/>
+                                </w:rPr>
+                                <w:drawing>
+                                  <wp:inline distT="0" distB="0" distL="0" distR="0" wp14:anchorId="695D754D" wp14:editId="4169F752">
+                                    <wp:extent cx="104775" cy="107950"/>
+                                    <wp:effectExtent l="0" t="0" r="9525" b="6350"/>
+                                    <wp:docPr id="75" name="Picture 75"/>
+                                    <wp:cNvGraphicFramePr>
+                                      <a:graphicFrameLocks xmlns:a="http://schemas.openxmlformats.org/drawingml/2006/main" noChangeAspect="1"/>
+                                    </wp:cNvGraphicFramePr>
+                                    <a:graphic xmlns:a="http://schemas.openxmlformats.org/drawingml/2006/main">
+                                      <a:graphicData uri="http://schemas.openxmlformats.org/drawingml/2006/picture">
+                                        <pic:pic xmlns:pic="http://schemas.openxmlformats.org/drawingml/2006/picture">
+                                          <pic:nvPicPr>
+                                            <pic:cNvPr id="1" name=""/>
+                                            <pic:cNvPicPr/>
+                                          </pic:nvPicPr>
+                                          <pic:blipFill>
+                                            <a:blip r:embed="rId9"/>
+                                            <a:stretch>
+                                              <a:fillRect/>
+                                            </a:stretch>
+                                          </pic:blipFill>
+                                          <pic:spPr>
+                                            <a:xfrm rot="10800000" flipV="1">
+                                              <a:off x="0" y="0"/>
+                                              <a:ext cx="140615" cy="144876"/>
+                                            </a:xfrm>
+                                            <a:prstGeom prst="rect">
+                                              <a:avLst/>
+                                            </a:prstGeom>
+                                          </pic:spPr>
+                                        </pic:pic>
+                                      </a:graphicData>
+                                    </a:graphic>
+                                  </wp:inline>
+                                </w:drawing>
+                              </w:r>
+                            </w:p>
+                            <w:p>
+                              <w:pPr>
+                                <w:spacing w:after="0" w:line="240" w:lineRule="auto"/>
+                                <w:rPr>
+                                  <w:lang w:val="is-IS"/>
+                                </w:rPr>
+                              </w:pPr>
+                              <w:r>
+                                <w:rPr>
+                                  <w:lang w:val="is-IS"/>
+                                </w:rPr>
+                                <w:t xml:space="preserve">Url number 5.pdf    </w:t>
+                              </w:r>
+                              <w:r>
+                                <w:rPr>
+                                  <w:noProof/>
+                                </w:rPr>
+                                <w:drawing>
+                                  <wp:inline distT="0" distB="0" distL="0" distR="0" wp14:anchorId="1941D14B" wp14:editId="0D06EF2F">
+                                    <wp:extent cx="105711" cy="110233"/>
+                                    <wp:effectExtent l="0" t="0" r="8890" b="4445"/>
+                                    <wp:docPr id="76" name="Picture 76"/>
+                                    <wp:cNvGraphicFramePr>
+                                      <a:graphicFrameLocks xmlns:a="http://schemas.openxmlformats.org/drawingml/2006/main" noChangeAspect="1"/>
+                                    </wp:cNvGraphicFramePr>
+                                    <a:graphic xmlns:a="http://schemas.openxmlformats.org/drawingml/2006/main">
+                                      <a:graphicData uri="http://schemas.openxmlformats.org/drawingml/2006/picture">
+                                        <pic:pic xmlns:pic="http://schemas.openxmlformats.org/drawingml/2006/picture">
+                                          <pic:nvPicPr>
+                                            <pic:cNvPr id="1" name=""/>
+                                            <pic:cNvPicPr/>
+                                          </pic:nvPicPr>
+                                          <pic:blipFill>
+                                            <a:blip r:embed="rId7"/>
+                                            <a:stretch>
+                                              <a:fillRect/>
+                                            </a:stretch>
+                                          </pic:blipFill>
+                                          <pic:spPr>
+                                            <a:xfrm>
+                                              <a:off x="0" y="0"/>
+                                              <a:ext cx="115861" cy="120817"/>
+                                            </a:xfrm>
+                                            <a:prstGeom prst="rect">
+                                              <a:avLst/>
+                                            </a:prstGeom>
+                                          </pic:spPr>
+                                        </pic:pic>
+                                      </a:graphicData>
+                                    </a:graphic>
+                                  </wp:inline>
+                                </w:drawing>
+                              </w:r>
+                              <w:r>
+                                <w:rPr>
+                                  <w:noProof/>
+                                </w:rPr>
+                                <w:drawing>
+                                  <wp:inline distT="0" distB="0" distL="0" distR="0" wp14:anchorId="5E1295BF" wp14:editId="0A0798A8">
+                                    <wp:extent cx="95140" cy="113030"/>
+                                    <wp:effectExtent l="0" t="0" r="635" b="1270"/>
+                                    <wp:docPr id="77" name="Picture 77"/>
+                                    <wp:cNvGraphicFramePr>
+                                      <a:graphicFrameLocks xmlns:a="http://schemas.openxmlformats.org/drawingml/2006/main" noChangeAspect="1"/>
+                                    </wp:cNvGraphicFramePr>
+                                    <a:graphic xmlns:a="http://schemas.openxmlformats.org/drawingml/2006/main">
+                                      <a:graphicData uri="http://schemas.openxmlformats.org/drawingml/2006/picture">
+                                        <pic:pic xmlns:pic="http://schemas.openxmlformats.org/drawingml/2006/picture">
+                                          <pic:nvPicPr>
+                                            <pic:cNvPr id="1" name=""/>
+                                            <pic:cNvPicPr/>
+                                          </pic:nvPicPr>
+                                          <pic:blipFill>
+                                            <a:blip r:embed="rId8"/>
+                                            <a:stretch>
+                                              <a:fillRect/>
+                                            </a:stretch>
+                                          </pic:blipFill>
+                                          <pic:spPr>
+                                            <a:xfrm>
+                                              <a:off x="0" y="0"/>
+                                              <a:ext cx="113504" cy="134848"/>
+                                            </a:xfrm>
+                                            <a:prstGeom prst="rect">
+                                              <a:avLst/>
+                                            </a:prstGeom>
+                                          </pic:spPr>
+                                        </pic:pic>
+                                      </a:graphicData>
+                                    </a:graphic>
+                                  </wp:inline>
+                                </w:drawing>
+                              </w:r>
+                              <w:r>
+                                <w:rPr>
+                                  <w:lang w:val="is-IS"/>
+                                </w:rPr>
+                                <w:t xml:space="preserve"> </w:t>
+                              </w:r>
+                              <w:r>
+                                <w:rPr>
+                                  <w:noProof/>
+                                </w:rPr>
+                                <w:drawing>
+                                  <wp:inline distT="0" distB="0" distL="0" distR="0" wp14:anchorId="60781775" wp14:editId="7A28C6B5">
+                                    <wp:extent cx="104775" cy="107950"/>
+                                    <wp:effectExtent l="0" t="0" r="9525" b="6350"/>
+                                    <wp:docPr id="78" name="Picture 78"/>
+                                    <wp:cNvGraphicFramePr>
+                                      <a:graphicFrameLocks xmlns:a="http://schemas.openxmlformats.org/drawingml/2006/main" noChangeAspect="1"/>
+                                    </wp:cNvGraphicFramePr>
+                                    <a:graphic xmlns:a="http://schemas.openxmlformats.org/drawingml/2006/main">
+                                      <a:graphicData uri="http://schemas.openxmlformats.org/drawingml/2006/picture">
+                                        <pic:pic xmlns:pic="http://schemas.openxmlformats.org/drawingml/2006/picture">
+                                          <pic:nvPicPr>
+                                            <pic:cNvPr id="1" name=""/>
+                                            <pic:cNvPicPr/>
+                                          </pic:nvPicPr>
+                                          <pic:blipFill>
+                                            <a:blip r:embed="rId9"/>
+                                            <a:stretch>
+                                              <a:fillRect/>
+                                            </a:stretch>
+                                          </pic:blipFill>
+                                          <pic:spPr>
+                                            <a:xfrm rot="10800000" flipV="1">
+                                              <a:off x="0" y="0"/>
+                                              <a:ext cx="140615" cy="144876"/>
+                                            </a:xfrm>
+                                            <a:prstGeom prst="rect">
+                                              <a:avLst/>
+                                            </a:prstGeom>
+                                          </pic:spPr>
+                                        </pic:pic>
+                                      </a:graphicData>
+                                    </a:graphic>
+                                  </wp:inline>
+                                </w:drawing>
+                              </w:r>
+                            </w:p>
+                            <w:p>
+                              <w:pPr>
+                                <w:spacing w:after="0" w:line="240" w:lineRule="auto"/>
+                                <w:rPr>
+                                  <w:lang w:val="is-IS"/>
+                                </w:rPr>
+                              </w:pPr>
+                            </w:p>
+                          </w:txbxContent>
+                        </wps:txbx>
+                        <wps:bodyPr rot="0" spcFirstLastPara="0" vertOverflow="overflow" horzOverflow="overflow" vert="horz" wrap="square" lIns="36000" tIns="0" rIns="0" bIns="0" numCol="1" spcCol="0" rtlCol="0" fromWordArt="0" anchor="t" anchorCtr="0" forceAA="0" compatLnSpc="1">
+                          <a:prstTxWarp prst="textNoShape">
+                            <a:avLst/>
+                          </a:prstTxWarp>
+                          <a:noAutofit/>
+                        </wps:bodyPr>
+                      </wps:wsp>
+                    </wpg:wgp>
+                  </a:graphicData>
+                </a:graphic>
+                <wp14:sizeRelH relativeFrom="margin">
+                  <wp14:pctWidth>0</wp14:pctWidth>
+                </wp14:sizeRelH>
+                <wp14:sizeRelV relativeFrom="margin">
+                  <wp14:pctHeight>0</wp14:pctHeight>
+                </wp14:sizeRelV>
+              </wp:anchor>
+            </w:drawing>
+          </mc:Choice>
+          <mc:Fallback>
+            <w:pict>
+              <v:group w14:anchorId="08B4C3D7" id="Group 61" o:spid="_x0000_s1062" style="position:absolute;margin-left:185.45pt;margin-top:1.1pt;width:125pt;height:83.3pt;z-index:251688960;mso-width-relative:margin;mso-height-relative:margin" coordsize="15873,10577" o:gfxdata="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">
+                <v:shape id="Text Box 62" o:spid="_x0000_s1063" type="#_x0000_t202" style="position:absolute;width:11866;height:2008;visibility:visible;mso-wrap-style:square;v-text-anchor:top" o:gfxdata="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" fillcolor="white [3201]" stroked="f" strokeweight=".5pt">
+                  <v:textbox inset="1mm,0,0,0">
+                    <w:txbxContent>
+                      <w:p>
+                        <w:pPr>
+                          <w:spacing w:after="0" w:line="240" w:lineRule="auto"/>
+                          <w:rPr>
+                            <w:noProof/>
+                            <w:lang w:val="is-IS"/>
+                          </w:rPr>
+                        </w:pPr>
+                        <w:r>
+                          <w:rPr>
+                            <w:noProof/>
+                            <w:lang w:val="is-IS"/>
+                          </w:rPr>
+                          <w:t>Urls</w:t>
+                        </w:r>
+                      </w:p>
+                    </w:txbxContent>
+                  </v:textbox>
+                </v:shape>
+                <v:shape id="Text Box 63" o:spid="_x0000_s1064" type="#_x0000_t202" style="position:absolute;left:63;top:1839;width:15810;height:8738;visibility:visible;mso-wrap-style:square;v-text-anchor:top" o:gfxdata="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" fillcolor="white [3201]" strokeweight=".5pt">
+                  <v:textbox inset="1mm,0,0,0">
+                    <w:txbxContent>
+                      <w:p>
+                        <w:pPr>
+                          <w:spacing w:after="0" w:line="240" w:lineRule="auto"/>
+                          <w:rPr>
+                            <w:lang w:val="is-IS"/>
+                          </w:rPr>
+                        </w:pPr>
+                        <w:r>
+                          <w:rPr>
+                            <w:lang w:val="is-IS"/>
+                          </w:rPr>
+                          <w:t xml:space="preserve">Url number 1.pdf    </w:t>
+                        </w:r>
+                        <w:r>
+                          <w:rPr>
+                            <w:noProof/>
+                          </w:rPr>
+                          <w:drawing>
+                            <wp:inline distT="0" distB="0" distL="0" distR="0" wp14:anchorId="2049DE42" wp14:editId="4CE04A44">
+                              <wp:extent cx="105711" cy="110233"/>
+                              <wp:effectExtent l="0" t="0" r="8890" b="4445"/>
+                              <wp:docPr id="64" name="Picture 64"/>
+                              <wp:cNvGraphicFramePr>
+                                <a:graphicFrameLocks xmlns:a="http://schemas.openxmlformats.org/drawingml/2006/main" noChangeAspect="1"/>
+                              </wp:cNvGraphicFramePr>
+                              <a:graphic xmlns:a="http://schemas.openxmlformats.org/drawingml/2006/main">
+                                <a:graphicData uri="http://schemas.openxmlformats.org/drawingml/2006/picture">
+                                  <pic:pic xmlns:pic="http://schemas.openxmlformats.org/drawingml/2006/picture">
+                                    <pic:nvPicPr>
+                                      <pic:cNvPr id="1" name=""/>
+                                      <pic:cNvPicPr/>
+                                    </pic:nvPicPr>
+                                    <pic:blipFill>
+                                      <a:blip r:embed="rId7"/>
+                                      <a:stretch>
+                                        <a:fillRect/>
+                                      </a:stretch>
+                                    </pic:blipFill>
+                                    <pic:spPr>
+                                      <a:xfrm>
+                                        <a:off x="0" y="0"/>
+                                        <a:ext cx="115861" cy="120817"/>
+                                      </a:xfrm>
+                                      <a:prstGeom prst="rect">
+                                        <a:avLst/>
+                                      </a:prstGeom>
+                                    </pic:spPr>
+                                  </pic:pic>
+                                </a:graphicData>
+                              </a:graphic>
+                            </wp:inline>
+                          </w:drawing>
+                        </w:r>
+                        <w:r>
+                          <w:rPr>
+                            <w:noProof/>
+                          </w:rPr>
+                          <w:drawing>
+                            <wp:inline distT="0" distB="0" distL="0" distR="0" wp14:anchorId="538DE6B2" wp14:editId="05D82C42">
+                              <wp:extent cx="95140" cy="113030"/>
+                              <wp:effectExtent l="0" t="0" r="635" b="1270"/>
+                              <wp:docPr id="65" name="Picture 65"/>
+                              <wp:cNvGraphicFramePr>
+                                <a:graphicFrameLocks xmlns:a="http://schemas.openxmlformats.org/drawingml/2006/main" noChangeAspect="1"/>
+                              </wp:cNvGraphicFramePr>
+                              <a:graphic xmlns:a="http://schemas.openxmlformats.org/drawingml/2006/main">
+                                <a:graphicData uri="http://schemas.openxmlformats.org/drawingml/2006/picture">
+                                  <pic:pic xmlns:pic="http://schemas.openxmlformats.org/drawingml/2006/picture">
+                                    <pic:nvPicPr>
+                                      <pic:cNvPr id="1" name=""/>
+                                      <pic:cNvPicPr/>
+                                    </pic:nvPicPr>
+                                    <pic:blipFill>
+                                      <a:blip r:embed="rId8"/>
+                                      <a:stretch>
+                                        <a:fillRect/>
+                                      </a:stretch>
+                                    </pic:blipFill>
+                                    <pic:spPr>
+                                      <a:xfrm>
+                                        <a:off x="0" y="0"/>
+                                        <a:ext cx="113504" cy="134848"/>
+                                      </a:xfrm>
+                                      <a:prstGeom prst="rect">
+                                        <a:avLst/>
+                                      </a:prstGeom>
+                                    </pic:spPr>
+                                  </pic:pic>
+                                </a:graphicData>
+                              </a:graphic>
+                            </wp:inline>
+                          </w:drawing>
+                        </w:r>
+                        <w:r>
+                          <w:rPr>
+                            <w:lang w:val="is-IS"/>
+                          </w:rPr>
+                          <w:t xml:space="preserve"> </w:t>
+                        </w:r>
+                        <w:r>
+                          <w:rPr>
+                            <w:noProof/>
+                          </w:rPr>
+                          <w:drawing>
+                            <wp:inline distT="0" distB="0" distL="0" distR="0" wp14:anchorId="5126A18A" wp14:editId="52100280">
+                              <wp:extent cx="104775" cy="107950"/>
+                              <wp:effectExtent l="0" t="0" r="9525" b="6350"/>
+                              <wp:docPr id="66" name="Picture 66"/>
+                              <wp:cNvGraphicFramePr>
+                                <a:graphicFrameLocks xmlns:a="http://schemas.openxmlformats.org/drawingml/2006/main" noChangeAspect="1"/>
+                              </wp:cNvGraphicFramePr>
+                              <a:graphic xmlns:a="http://schemas.openxmlformats.org/drawingml/2006/main">
+                                <a:graphicData uri="http://schemas.openxmlformats.org/drawingml/2006/picture">
+                                  <pic:pic xmlns:pic="http://schemas.openxmlformats.org/drawingml/2006/picture">
+                                    <pic:nvPicPr>
+                                      <pic:cNvPr id="1" name=""/>
+                                      <pic:cNvPicPr/>
+                                    </pic:nvPicPr>
+                                    <pic:blipFill>
+                                      <a:blip r:embed="rId9"/>
+                                      <a:stretch>
+                                        <a:fillRect/>
+                                      </a:stretch>
+                                    </pic:blipFill>
+                                    <pic:spPr>
+                                      <a:xfrm rot="10800000" flipV="1">
+                                        <a:off x="0" y="0"/>
+                                        <a:ext cx="140615" cy="144876"/>
+                                      </a:xfrm>
+                                      <a:prstGeom prst="rect">
+                                        <a:avLst/>
+                                      </a:prstGeom>
+                                    </pic:spPr>
+                                  </pic:pic>
+                                </a:graphicData>
+                              </a:graphic>
+                            </wp:inline>
+                          </w:drawing>
+                        </w:r>
+                      </w:p>
+                      <w:p>
+                        <w:pPr>
+                          <w:spacing w:after="0" w:line="240" w:lineRule="auto"/>
+                          <w:rPr>
+                            <w:lang w:val="is-IS"/>
+                          </w:rPr>
+                        </w:pPr>
+                        <w:r>
+                          <w:rPr>
+                            <w:lang w:val="is-IS"/>
+                          </w:rPr>
+                          <w:t xml:space="preserve">Url number 2.pdf    </w:t>
+                        </w:r>
+                        <w:r>
+                          <w:rPr>
+                            <w:noProof/>
+                          </w:rPr>
+                          <w:drawing>
+                            <wp:inline distT="0" distB="0" distL="0" distR="0" wp14:anchorId="4B3CBA65" wp14:editId="73C7A2FC">
+                              <wp:extent cx="105711" cy="110233"/>
+                              <wp:effectExtent l="0" t="0" r="8890" b="4445"/>
+                              <wp:docPr id="67" name="Picture 67"/>
+                              <wp:cNvGraphicFramePr>
+                                <a:graphicFrameLocks xmlns:a="http://schemas.openxmlformats.org/drawingml/2006/main" noChangeAspect="1"/>
+                              </wp:cNvGraphicFramePr>
+                              <a:graphic xmlns:a="http://schemas.openxmlformats.org/drawingml/2006/main">
+                                <a:graphicData uri="http://schemas.openxmlformats.org/drawingml/2006/picture">
+                                  <pic:pic xmlns:pic="http://schemas.openxmlformats.org/drawingml/2006/picture">
+                                    <pic:nvPicPr>
+                                      <pic:cNvPr id="1" name=""/>
+                                      <pic:cNvPicPr/>
+                                    </pic:nvPicPr>
+                                    <pic:blipFill>
+                                      <a:blip r:embed="rId7"/>
+                                      <a:stretch>
+                                        <a:fillRect/>
+                                      </a:stretch>
+                                    </pic:blipFill>
+                                    <pic:spPr>
+                                      <a:xfrm>
+                                        <a:off x="0" y="0"/>
+                                        <a:ext cx="115861" cy="120817"/>
+                                      </a:xfrm>
+                                      <a:prstGeom prst="rect">
+                                        <a:avLst/>
+                                      </a:prstGeom>
+                                    </pic:spPr>
+                                  </pic:pic>
+                                </a:graphicData>
+                              </a:graphic>
+                            </wp:inline>
+                          </w:drawing>
+                        </w:r>
+                        <w:r>
+                          <w:rPr>
+                            <w:noProof/>
+                          </w:rPr>
+                          <w:drawing>
+                            <wp:inline distT="0" distB="0" distL="0" distR="0" wp14:anchorId="4CC485C6" wp14:editId="2A4CC9E2">
+                              <wp:extent cx="95140" cy="113030"/>
+                              <wp:effectExtent l="0" t="0" r="635" b="1270"/>
+                              <wp:docPr id="68" name="Picture 68"/>
+                              <wp:cNvGraphicFramePr>
+                                <a:graphicFrameLocks xmlns:a="http://schemas.openxmlformats.org/drawingml/2006/main" noChangeAspect="1"/>
+                              </wp:cNvGraphicFramePr>
+                              <a:graphic xmlns:a="http://schemas.openxmlformats.org/drawingml/2006/main">
+                                <a:graphicData uri="http://schemas.openxmlformats.org/drawingml/2006/picture">
+                                  <pic:pic xmlns:pic="http://schemas.openxmlformats.org/drawingml/2006/picture">
+                                    <pic:nvPicPr>
+                                      <pic:cNvPr id="1" name=""/>
+                                      <pic:cNvPicPr/>
+                                    </pic:nvPicPr>
+                                    <pic:blipFill>
+                                      <a:blip r:embed="rId8"/>
+                                      <a:stretch>
+                                        <a:fillRect/>
+                                      </a:stretch>
+                                    </pic:blipFill>
+                                    <pic:spPr>
+                                      <a:xfrm>
+                                        <a:off x="0" y="0"/>
+                                        <a:ext cx="113504" cy="134848"/>
+                                      </a:xfrm>
+                                      <a:prstGeom prst="rect">
+                                        <a:avLst/>
+                                      </a:prstGeom>
+                                    </pic:spPr>
+                                  </pic:pic>
+                                </a:graphicData>
+                              </a:graphic>
+                            </wp:inline>
+                          </w:drawing>
+                        </w:r>
+                        <w:r>
+                          <w:rPr>
+                            <w:lang w:val="is-IS"/>
+                          </w:rPr>
+                          <w:t xml:space="preserve"> </w:t>
+                        </w:r>
+                        <w:r>
+                          <w:rPr>
+                            <w:noProof/>
+                          </w:rPr>
+                          <w:drawing>
+                            <wp:inline distT="0" distB="0" distL="0" distR="0" wp14:anchorId="5EE9AB7B" wp14:editId="4564795B">
+                              <wp:extent cx="104775" cy="107950"/>
+                              <wp:effectExtent l="0" t="0" r="9525" b="6350"/>
+                              <wp:docPr id="69" name="Picture 69"/>
+                              <wp:cNvGraphicFramePr>
+                                <a:graphicFrameLocks xmlns:a="http://schemas.openxmlformats.org/drawingml/2006/main" noChangeAspect="1"/>
+                              </wp:cNvGraphicFramePr>
+                              <a:graphic xmlns:a="http://schemas.openxmlformats.org/drawingml/2006/main">
+                                <a:graphicData uri="http://schemas.openxmlformats.org/drawingml/2006/picture">
+                                  <pic:pic xmlns:pic="http://schemas.openxmlformats.org/drawingml/2006/picture">
+                                    <pic:nvPicPr>
+                                      <pic:cNvPr id="1" name=""/>
+                                      <pic:cNvPicPr/>
+                                    </pic:nvPicPr>
+                                    <pic:blipFill>
+                                      <a:blip r:embed="rId9"/>
+                                      <a:stretch>
+                                        <a:fillRect/>
+                                      </a:stretch>
+                                    </pic:blipFill>
+                                    <pic:spPr>
+                                      <a:xfrm rot="10800000" flipV="1">
+                                        <a:off x="0" y="0"/>
+                                        <a:ext cx="140615" cy="144876"/>
+                                      </a:xfrm>
+                                      <a:prstGeom prst="rect">
+                                        <a:avLst/>
+                                      </a:prstGeom>
+                                    </pic:spPr>
+                                  </pic:pic>
+                                </a:graphicData>
+                              </a:graphic>
+                            </wp:inline>
+                          </w:drawing>
+                        </w:r>
+                      </w:p>
+                      <w:p>
+                        <w:pPr>
+                          <w:spacing w:after="0" w:line="240" w:lineRule="auto"/>
+                          <w:rPr>
+                            <w:lang w:val="is-IS"/>
+                          </w:rPr>
+                        </w:pPr>
+                        <w:r>
+                          <w:rPr>
+                            <w:lang w:val="is-IS"/>
+                          </w:rPr>
+                          <w:t xml:space="preserve">Url number 3.pdf    </w:t>
+                        </w:r>
+                        <w:r>
+                          <w:rPr>
+                            <w:noProof/>
+                          </w:rPr>
+                          <w:drawing>
+                            <wp:inline distT="0" distB="0" distL="0" distR="0" wp14:anchorId="3A907293" wp14:editId="52883510">
+                              <wp:extent cx="105711" cy="110233"/>
+                              <wp:effectExtent l="0" t="0" r="8890" b="4445"/>
+                              <wp:docPr id="70" name="Picture 70"/>
+                              <wp:cNvGraphicFramePr>
+                                <a:graphicFrameLocks xmlns:a="http://schemas.openxmlformats.org/drawingml/2006/main" noChangeAspect="1"/>
+                              </wp:cNvGraphicFramePr>
+                              <a:graphic xmlns:a="http://schemas.openxmlformats.org/drawingml/2006/main">
+                                <a:graphicData uri="http://schemas.openxmlformats.org/drawingml/2006/picture">
+                                  <pic:pic xmlns:pic="http://schemas.openxmlformats.org/drawingml/2006/picture">
+                                    <pic:nvPicPr>
+                                      <pic:cNvPr id="1" name=""/>
+                                      <pic:cNvPicPr/>
+                                    </pic:nvPicPr>
+                                    <pic:blipFill>
+                                      <a:blip r:embed="rId7"/>
+                                      <a:stretch>
+                                        <a:fillRect/>
+                                      </a:stretch>
+                                    </pic:blipFill>
+                                    <pic:spPr>
+                                      <a:xfrm>
+                                        <a:off x="0" y="0"/>
+                                        <a:ext cx="115861" cy="120817"/>
+                                      </a:xfrm>
+                                      <a:prstGeom prst="rect">
+                                        <a:avLst/>
+                                      </a:prstGeom>
+                                    </pic:spPr>
+                                  </pic:pic>
+                                </a:graphicData>
+                              </a:graphic>
+                            </wp:inline>
+                          </w:drawing>
+                        </w:r>
+                        <w:r>
+                          <w:rPr>
+                            <w:noProof/>
+                          </w:rPr>
+                          <w:drawing>
+                            <wp:inline distT="0" distB="0" distL="0" distR="0" wp14:anchorId="4E68817A" wp14:editId="1A3BF6EB">
+                              <wp:extent cx="95140" cy="113030"/>
+                              <wp:effectExtent l="0" t="0" r="635" b="1270"/>
+                              <wp:docPr id="71" name="Picture 71"/>
+                              <wp:cNvGraphicFramePr>
+                                <a:graphicFrameLocks xmlns:a="http://schemas.openxmlformats.org/drawingml/2006/main" noChangeAspect="1"/>
+                              </wp:cNvGraphicFramePr>
+                              <a:graphic xmlns:a="http://schemas.openxmlformats.org/drawingml/2006/main">
+                                <a:graphicData uri="http://schemas.openxmlformats.org/drawingml/2006/picture">
+                                  <pic:pic xmlns:pic="http://schemas.openxmlformats.org/drawingml/2006/picture">
+                                    <pic:nvPicPr>
+                                      <pic:cNvPr id="1" name=""/>
+                                      <pic:cNvPicPr/>
+                                    </pic:nvPicPr>
+                                    <pic:blipFill>
+                                      <a:blip r:embed="rId8"/>
+                                      <a:stretch>
+                                        <a:fillRect/>
+                                      </a:stretch>
+                                    </pic:blipFill>
+                                    <pic:spPr>
+                                      <a:xfrm>
+                                        <a:off x="0" y="0"/>
+                                        <a:ext cx="113504" cy="134848"/>
+                                      </a:xfrm>
+                                      <a:prstGeom prst="rect">
+                                        <a:avLst/>
+                                      </a:prstGeom>
+                                    </pic:spPr>
+                                  </pic:pic>
+                                </a:graphicData>
+                              </a:graphic>
+                            </wp:inline>
+                          </w:drawing>
+                        </w:r>
+                        <w:r>
+                          <w:rPr>
+                            <w:lang w:val="is-IS"/>
+                          </w:rPr>
+                          <w:t xml:space="preserve"> </w:t>
+                        </w:r>
+                        <w:r>
+                          <w:rPr>
+                            <w:noProof/>
+                          </w:rPr>
+                          <w:drawing>
+                            <wp:inline distT="0" distB="0" distL="0" distR="0" wp14:anchorId="097C67CC" wp14:editId="04A6A919">
+                              <wp:extent cx="104775" cy="107950"/>
+                              <wp:effectExtent l="0" t="0" r="9525" b="6350"/>
+                              <wp:docPr id="72" name="Picture 72"/>
+                              <wp:cNvGraphicFramePr>
+                                <a:graphicFrameLocks xmlns:a="http://schemas.openxmlformats.org/drawingml/2006/main" noChangeAspect="1"/>
+                              </wp:cNvGraphicFramePr>
+                              <a:graphic xmlns:a="http://schemas.openxmlformats.org/drawingml/2006/main">
+                                <a:graphicData uri="http://schemas.openxmlformats.org/drawingml/2006/picture">
+                                  <pic:pic xmlns:pic="http://schemas.openxmlformats.org/drawingml/2006/picture">
+                                    <pic:nvPicPr>
+                                      <pic:cNvPr id="1" name=""/>
+                                      <pic:cNvPicPr/>
+                                    </pic:nvPicPr>
+                                    <pic:blipFill>
+                                      <a:blip r:embed="rId9"/>
+                                      <a:stretch>
+                                        <a:fillRect/>
+                                      </a:stretch>
+                                    </pic:blipFill>
+                                    <pic:spPr>
+                                      <a:xfrm rot="10800000" flipV="1">
+                                        <a:off x="0" y="0"/>
+                                        <a:ext cx="140615" cy="144876"/>
+                                      </a:xfrm>
+                                      <a:prstGeom prst="rect">
+                                        <a:avLst/>
+                                      </a:prstGeom>
+                                    </pic:spPr>
+                                  </pic:pic>
+                                </a:graphicData>
+                              </a:graphic>
+                            </wp:inline>
+                          </w:drawing>
+                        </w:r>
+                      </w:p>
+                      <w:p>
+                        <w:pPr>
+                          <w:spacing w:after="0" w:line="240" w:lineRule="auto"/>
+                          <w:rPr>
+                            <w:lang w:val="is-IS"/>
+                          </w:rPr>
+                        </w:pPr>
+                        <w:r>
+                          <w:rPr>
+                            <w:lang w:val="is-IS"/>
+                          </w:rPr>
+                          <w:t xml:space="preserve">Url number 4.pdf    </w:t>
+                        </w:r>
+                        <w:r>
+                          <w:rPr>
+                            <w:noProof/>
+                          </w:rPr>
+                          <w:drawing>
+                            <wp:inline distT="0" distB="0" distL="0" distR="0" wp14:anchorId="08B1C91A" wp14:editId="277C9395">
+                              <wp:extent cx="105711" cy="110233"/>
+                              <wp:effectExtent l="0" t="0" r="8890" b="4445"/>
+                              <wp:docPr id="73" name="Picture 73"/>
+                              <wp:cNvGraphicFramePr>
+                                <a:graphicFrameLocks xmlns:a="http://schemas.openxmlformats.org/drawingml/2006/main" noChangeAspect="1"/>
+                              </wp:cNvGraphicFramePr>
+                              <a:graphic xmlns:a="http://schemas.openxmlformats.org/drawingml/2006/main">
+                                <a:graphicData uri="http://schemas.openxmlformats.org/drawingml/2006/picture">
+                                  <pic:pic xmlns:pic="http://schemas.openxmlformats.org/drawingml/2006/picture">
+                                    <pic:nvPicPr>
+                                      <pic:cNvPr id="1" name=""/>
+                                      <pic:cNvPicPr/>
+                                    </pic:nvPicPr>
+                                    <pic:blipFill>
+                                      <a:blip r:embed="rId7"/>
+                                      <a:stretch>
+                                        <a:fillRect/>
+                                      </a:stretch>
+                                    </pic:blipFill>
+                                    <pic:spPr>
+                                      <a:xfrm>
+                                        <a:off x="0" y="0"/>
+                                        <a:ext cx="115861" cy="120817"/>
+                                      </a:xfrm>
+                                      <a:prstGeom prst="rect">
+                                        <a:avLst/>
+                                      </a:prstGeom>
+                                    </pic:spPr>
+                                  </pic:pic>
+                                </a:graphicData>
+                              </a:graphic>
+                            </wp:inline>
+                          </w:drawing>
+                        </w:r>
+                        <w:r>
+                          <w:rPr>
+                            <w:noProof/>
+                          </w:rPr>
+                          <w:drawing>
+                            <wp:inline distT="0" distB="0" distL="0" distR="0" wp14:anchorId="71368A40" wp14:editId="5462B242">
+                              <wp:extent cx="95140" cy="113030"/>
+                              <wp:effectExtent l="0" t="0" r="635" b="1270"/>
+                              <wp:docPr id="74" name="Picture 74"/>
+                              <wp:cNvGraphicFramePr>
+                                <a:graphicFrameLocks xmlns:a="http://schemas.openxmlformats.org/drawingml/2006/main" noChangeAspect="1"/>
+                              </wp:cNvGraphicFramePr>
+                              <a:graphic xmlns:a="http://schemas.openxmlformats.org/drawingml/2006/main">
+                                <a:graphicData uri="http://schemas.openxmlformats.org/drawingml/2006/picture">
+                                  <pic:pic xmlns:pic="http://schemas.openxmlformats.org/drawingml/2006/picture">
+                                    <pic:nvPicPr>
+                                      <pic:cNvPr id="1" name=""/>
+                                      <pic:cNvPicPr/>
+                                    </pic:nvPicPr>
+                                    <pic:blipFill>
+                                      <a:blip r:embed="rId8"/>
+                                      <a:stretch>
+                                        <a:fillRect/>
+                                      </a:stretch>
+                                    </pic:blipFill>
+                                    <pic:spPr>
+                                      <a:xfrm>
+                                        <a:off x="0" y="0"/>
+                                        <a:ext cx="113504" cy="134848"/>
+                                      </a:xfrm>
+                                      <a:prstGeom prst="rect">
+                                        <a:avLst/>
+                                      </a:prstGeom>
+                                    </pic:spPr>
+                                  </pic:pic>
+                                </a:graphicData>
+                              </a:graphic>
+                            </wp:inline>
+                          </w:drawing>
+                        </w:r>
+                        <w:r>
+                          <w:rPr>
+                            <w:lang w:val="is-IS"/>
+                          </w:rPr>
+                          <w:t xml:space="preserve"> </w:t>
+                        </w:r>
+                        <w:r>
+                          <w:rPr>
+                            <w:noProof/>
+                          </w:rPr>
+                          <w:drawing>
+                            <wp:inline distT="0" distB="0" distL="0" distR="0" wp14:anchorId="695D754D" wp14:editId="4169F752">
+                              <wp:extent cx="104775" cy="107950"/>
+                              <wp:effectExtent l="0" t="0" r="9525" b="6350"/>
+                              <wp:docPr id="75" name="Picture 75"/>
+                              <wp:cNvGraphicFramePr>
+                                <a:graphicFrameLocks xmlns:a="http://schemas.openxmlformats.org/drawingml/2006/main" noChangeAspect="1"/>
+                              </wp:cNvGraphicFramePr>
+                              <a:graphic xmlns:a="http://schemas.openxmlformats.org/drawingml/2006/main">
+                                <a:graphicData uri="http://schemas.openxmlformats.org/drawingml/2006/picture">
+                                  <pic:pic xmlns:pic="http://schemas.openxmlformats.org/drawingml/2006/picture">
+                                    <pic:nvPicPr>
+                                      <pic:cNvPr id="1" name=""/>
+                                      <pic:cNvPicPr/>
+                                    </pic:nvPicPr>
+                                    <pic:blipFill>
+                                      <a:blip r:embed="rId9"/>
+                                      <a:stretch>
+                                        <a:fillRect/>
+                                      </a:stretch>
+                                    </pic:blipFill>
+                                    <pic:spPr>
+                                      <a:xfrm rot="10800000" flipV="1">
+                                        <a:off x="0" y="0"/>
+                                        <a:ext cx="140615" cy="144876"/>
+                                      </a:xfrm>
+                                      <a:prstGeom prst="rect">
+                                        <a:avLst/>
+                                      </a:prstGeom>
+                                    </pic:spPr>
+                                  </pic:pic>
+                                </a:graphicData>
+                              </a:graphic>
+                            </wp:inline>
+                          </w:drawing>
+                        </w:r>
+                      </w:p>
+                      <w:p>
+                        <w:pPr>
+                          <w:spacing w:after="0" w:line="240" w:lineRule="auto"/>
+                          <w:rPr>
+                            <w:lang w:val="is-IS"/>
+                          </w:rPr>
+                        </w:pPr>
+                        <w:r>
+                          <w:rPr>
+                            <w:lang w:val="is-IS"/>
+                          </w:rPr>
+                          <w:t xml:space="preserve">Url number 5.pdf    </w:t>
+                        </w:r>
+                        <w:r>
+                          <w:rPr>
+                            <w:noProof/>
+                          </w:rPr>
+                          <w:drawing>
+                            <wp:inline distT="0" distB="0" distL="0" distR="0" wp14:anchorId="1941D14B" wp14:editId="0D06EF2F">
+                              <wp:extent cx="105711" cy="110233"/>
+                              <wp:effectExtent l="0" t="0" r="8890" b="4445"/>
+                              <wp:docPr id="76" name="Picture 76"/>
+                              <wp:cNvGraphicFramePr>
+                                <a:graphicFrameLocks xmlns:a="http://schemas.openxmlformats.org/drawingml/2006/main" noChangeAspect="1"/>
+                              </wp:cNvGraphicFramePr>
+                              <a:graphic xmlns:a="http://schemas.openxmlformats.org/drawingml/2006/main">
+                                <a:graphicData uri="http://schemas.openxmlformats.org/drawingml/2006/picture">
+                                  <pic:pic xmlns:pic="http://schemas.openxmlformats.org/drawingml/2006/picture">
+                                    <pic:nvPicPr>
+                                      <pic:cNvPr id="1" name=""/>
+                                      <pic:cNvPicPr/>
+                                    </pic:nvPicPr>
+                                    <pic:blipFill>
+                                      <a:blip r:embed="rId7"/>
+                                      <a:stretch>
+                                        <a:fillRect/>
+                                      </a:stretch>
+                                    </pic:blipFill>
+                                    <pic:spPr>
+                                      <a:xfrm>
+                                        <a:off x="0" y="0"/>
+                                        <a:ext cx="115861" cy="120817"/>
+                                      </a:xfrm>
+                                      <a:prstGeom prst="rect">
+                                        <a:avLst/>
+                                      </a:prstGeom>
+                                    </pic:spPr>
+                                  </pic:pic>
+                                </a:graphicData>
+                              </a:graphic>
+                            </wp:inline>
+                          </w:drawing>
+                        </w:r>
+                        <w:r>
+                          <w:rPr>
+                            <w:noProof/>
+                          </w:rPr>
+                          <w:drawing>
+                            <wp:inline distT="0" distB="0" distL="0" distR="0" wp14:anchorId="5E1295BF" wp14:editId="0A0798A8">
+                              <wp:extent cx="95140" cy="113030"/>
+                              <wp:effectExtent l="0" t="0" r="635" b="1270"/>
+                              <wp:docPr id="77" name="Picture 77"/>
+                              <wp:cNvGraphicFramePr>
+                                <a:graphicFrameLocks xmlns:a="http://schemas.openxmlformats.org/drawingml/2006/main" noChangeAspect="1"/>
+                              </wp:cNvGraphicFramePr>
+                              <a:graphic xmlns:a="http://schemas.openxmlformats.org/drawingml/2006/main">
+                                <a:graphicData uri="http://schemas.openxmlformats.org/drawingml/2006/picture">
+                                  <pic:pic xmlns:pic="http://schemas.openxmlformats.org/drawingml/2006/picture">
+                                    <pic:nvPicPr>
+                                      <pic:cNvPr id="1" name=""/>
+                                      <pic:cNvPicPr/>
+                                    </pic:nvPicPr>
+                                    <pic:blipFill>
+                                      <a:blip r:embed="rId8"/>
+                                      <a:stretch>
+                                        <a:fillRect/>
+                                      </a:stretch>
+                                    </pic:blipFill>
+                                    <pic:spPr>
+                                      <a:xfrm>
+                                        <a:off x="0" y="0"/>
+                                        <a:ext cx="113504" cy="134848"/>
+                                      </a:xfrm>
+                                      <a:prstGeom prst="rect">
+                                        <a:avLst/>
+                                      </a:prstGeom>
+                                    </pic:spPr>
+                                  </pic:pic>
+                                </a:graphicData>
+                              </a:graphic>
+                            </wp:inline>
+                          </w:drawing>
+                        </w:r>
+                        <w:r>
+                          <w:rPr>
+                            <w:lang w:val="is-IS"/>
+                          </w:rPr>
+                          <w:t xml:space="preserve"> </w:t>
+                        </w:r>
+                        <w:r>
+                          <w:rPr>
+                            <w:noProof/>
+                          </w:rPr>
+                          <w:drawing>
+                            <wp:inline distT="0" distB="0" distL="0" distR="0" wp14:anchorId="60781775" wp14:editId="7A28C6B5">
+                              <wp:extent cx="104775" cy="107950"/>
+                              <wp:effectExtent l="0" t="0" r="9525" b="6350"/>
+                              <wp:docPr id="78" name="Picture 78"/>
+                              <wp:cNvGraphicFramePr>
+                                <a:graphicFrameLocks xmlns:a="http://schemas.openxmlformats.org/drawingml/2006/main" noChangeAspect="1"/>
+                              </wp:cNvGraphicFramePr>
+                              <a:graphic xmlns:a="http://schemas.openxmlformats.org/drawingml/2006/main">
+                                <a:graphicData uri="http://schemas.openxmlformats.org/drawingml/2006/picture">
+                                  <pic:pic xmlns:pic="http://schemas.openxmlformats.org/drawingml/2006/picture">
+                                    <pic:nvPicPr>
+                                      <pic:cNvPr id="1" name=""/>
+                                      <pic:cNvPicPr/>
+                                    </pic:nvPicPr>
+                                    <pic:blipFill>
+                                      <a:blip r:embed="rId9"/>
+                                      <a:stretch>
+                                        <a:fillRect/>
+                                      </a:stretch>
+                                    </pic:blipFill>
+                                    <pic:spPr>
+                                      <a:xfrm rot="10800000" flipV="1">
+                                        <a:off x="0" y="0"/>
+                                        <a:ext cx="140615" cy="144876"/>
+                                      </a:xfrm>
+                                      <a:prstGeom prst="rect">
+                                        <a:avLst/>
+                                      </a:prstGeom>
+                                    </pic:spPr>
+                                  </pic:pic>
+                                </a:graphicData>
+                              </a:graphic>
+                            </wp:inline>
+                          </w:drawing>
+                        </w:r>
+                      </w:p>
+                      <w:p>
+                        <w:pPr>
+                          <w:spacing w:after="0" w:line="240" w:lineRule="auto"/>
+                          <w:rPr>
+                            <w:lang w:val="is-IS"/>
+                          </w:rPr>
+                        </w:pPr>
+                      </w:p>
+                    </w:txbxContent>
+                  </v:textbox>
+                </v:shape>
+              </v:group>
+            </w:pict>
+          </mc:Fallback>
+        </mc:AlternateContent>
+      </w:r>
     </w:p>
     <w:p>
       <w:pPr>
@@ -3386,7 +6174,7 @@
 </file>
 
 <file path=customXml/itemProps1.xml><?xml version="1.0" encoding="utf-8"?>
-<ds:datastoreItem xmlns:ds="http://schemas.openxmlformats.org/officeDocument/2006/customXml" ds:itemID="{13CDF4E0-A8DC-4D90-AC48-7CF16361F642}">
+<ds:datastoreItem xmlns:ds="http://schemas.openxmlformats.org/officeDocument/2006/customXml" ds:itemID="{34337916-7E84-46B2-8BC8-DEC7D7E11458}">
   <ds:schemaRefs>
     <ds:schemaRef ds:uri="http://schemas.openxmlformats.org/officeDocument/2006/bibliography"/>
   </ds:schemaRefs>

</xml_diff>